<commit_message>
added method security into Spring Security
</commit_message>
<xml_diff>
--- a/graduation/Безопасность приложения, Авторизация и Аутентификация (Spring Security).docx
+++ b/graduation/Безопасность приложения, Авторизация и Аутентификация (Spring Security).docx
@@ -670,7 +670,6 @@
           <w:b/>
           <w:sz w:val="28"/>
           <w:szCs w:val="28"/>
-          <w:lang w:val="en-US"/>
         </w:rPr>
       </w:pPr>
     </w:p>
@@ -833,8 +832,106 @@
         </w:rPr>
         <w:t>. Есть цепочка фильтров, которая может предотвратить доступ к контроллеру.</w:t>
       </w:r>
-      <w:bookmarkStart w:id="0" w:name="_GoBack"/>
-      <w:bookmarkEnd w:id="0"/>
+    </w:p>
+    <w:p>
+      <w:pPr>
+        <w:rPr>
+          <w:rFonts w:ascii="Times New Roman" w:hAnsi="Times New Roman" w:cs="Times New Roman"/>
+          <w:sz w:val="28"/>
+          <w:szCs w:val="28"/>
+        </w:rPr>
+      </w:pPr>
+      <w:proofErr w:type="spellStart"/>
+      <w:r>
+        <w:rPr>
+          <w:rFonts w:ascii="Times New Roman" w:hAnsi="Times New Roman" w:cs="Times New Roman"/>
+          <w:b/>
+          <w:sz w:val="28"/>
+          <w:szCs w:val="28"/>
+          <w:lang w:val="en-US"/>
+        </w:rPr>
+        <w:t>FilterChainProxy</w:t>
+      </w:r>
+      <w:proofErr w:type="spellEnd"/>
+      <w:r>
+        <w:rPr>
+          <w:rFonts w:ascii="Times New Roman" w:hAnsi="Times New Roman" w:cs="Times New Roman"/>
+          <w:b/>
+          <w:sz w:val="28"/>
+          <w:szCs w:val="28"/>
+        </w:rPr>
+        <w:t xml:space="preserve"> </w:t>
+      </w:r>
+      <w:r>
+        <w:rPr>
+          <w:rFonts w:ascii="Times New Roman" w:hAnsi="Times New Roman" w:cs="Times New Roman"/>
+          <w:sz w:val="28"/>
+          <w:szCs w:val="28"/>
+        </w:rPr>
+        <w:t xml:space="preserve">– </w:t>
+      </w:r>
+      <w:r>
+        <w:rPr>
+          <w:rFonts w:ascii="Times New Roman" w:hAnsi="Times New Roman" w:cs="Times New Roman"/>
+          <w:sz w:val="28"/>
+          <w:szCs w:val="28"/>
+        </w:rPr>
+        <w:t xml:space="preserve">фильтр в цепочке, который отвечает за </w:t>
+      </w:r>
+      <w:proofErr w:type="spellStart"/>
+      <w:r>
+        <w:rPr>
+          <w:rFonts w:ascii="Times New Roman" w:hAnsi="Times New Roman" w:cs="Times New Roman"/>
+          <w:sz w:val="28"/>
+          <w:szCs w:val="28"/>
+          <w:lang w:val="en-US"/>
+        </w:rPr>
+        <w:t>SpringSecurity</w:t>
+      </w:r>
+      <w:proofErr w:type="spellEnd"/>
+      <w:r>
+        <w:rPr>
+          <w:rFonts w:ascii="Times New Roman" w:hAnsi="Times New Roman" w:cs="Times New Roman"/>
+          <w:sz w:val="28"/>
+          <w:szCs w:val="28"/>
+        </w:rPr>
+        <w:t xml:space="preserve">. </w:t>
+      </w:r>
+      <w:r>
+        <w:rPr>
+          <w:rFonts w:ascii="Times New Roman" w:hAnsi="Times New Roman" w:cs="Times New Roman"/>
+          <w:sz w:val="28"/>
+          <w:szCs w:val="28"/>
+        </w:rPr>
+        <w:t xml:space="preserve">Он установлен по умолчанию, и применяется к каждому запросу. С точки зрения контейнера, </w:t>
+      </w:r>
+      <w:proofErr w:type="spellStart"/>
+      <w:r>
+        <w:rPr>
+          <w:rFonts w:ascii="Times New Roman" w:hAnsi="Times New Roman" w:cs="Times New Roman"/>
+          <w:sz w:val="28"/>
+          <w:szCs w:val="28"/>
+          <w:lang w:val="en-US"/>
+        </w:rPr>
+        <w:t>SpringSecurity</w:t>
+      </w:r>
+      <w:proofErr w:type="spellEnd"/>
+      <w:r>
+        <w:rPr>
+          <w:rFonts w:ascii="Times New Roman" w:hAnsi="Times New Roman" w:cs="Times New Roman"/>
+          <w:sz w:val="28"/>
+          <w:szCs w:val="28"/>
+        </w:rPr>
+        <w:t xml:space="preserve"> </w:t>
+      </w:r>
+      <w:r>
+        <w:rPr>
+          <w:rFonts w:ascii="Times New Roman" w:hAnsi="Times New Roman" w:cs="Times New Roman"/>
+          <w:sz w:val="28"/>
+          <w:szCs w:val="28"/>
+        </w:rPr>
+        <w:t>это один фильтр. Но внутри него есть дополнительные фильтры, которым он делегирует работу.</w:t>
+      </w:r>
     </w:p>
     <w:p>
       <w:pPr>
@@ -945,6 +1042,7 @@
         <w:rPr>
           <w:noProof/>
         </w:rPr>
+        <w:lastRenderedPageBreak/>
         <w:drawing>
           <wp:inline distT="0" distB="0" distL="0" distR="0" wp14:anchorId="03D74802" wp14:editId="74F22CFF">
             <wp:extent cx="5467350" cy="895350"/>
@@ -1121,7 +1219,6 @@
           <w:sz w:val="28"/>
           <w:szCs w:val="28"/>
         </w:rPr>
-        <w:lastRenderedPageBreak/>
         <w:t>Формируется страница с формой для ввода имени и пароля.</w:t>
       </w:r>
     </w:p>
@@ -1470,6 +1567,7 @@
         <w:rPr>
           <w:noProof/>
         </w:rPr>
+        <w:lastRenderedPageBreak/>
         <w:drawing>
           <wp:inline distT="0" distB="0" distL="0" distR="0" wp14:anchorId="473A7E16" wp14:editId="2600CF18">
             <wp:extent cx="5940425" cy="5485130"/>
@@ -1521,264 +1619,264 @@
           <w:sz w:val="28"/>
           <w:szCs w:val="28"/>
         </w:rPr>
+        <w:t xml:space="preserve">Метод </w:t>
+      </w:r>
+      <w:proofErr w:type="gramStart"/>
+      <w:r>
+        <w:rPr>
+          <w:rFonts w:ascii="Times New Roman" w:hAnsi="Times New Roman" w:cs="Times New Roman"/>
+          <w:b/>
+          <w:sz w:val="28"/>
+          <w:szCs w:val="28"/>
+          <w:lang w:val="en-US"/>
+        </w:rPr>
+        <w:t>configure</w:t>
+      </w:r>
+      <w:r>
+        <w:rPr>
+          <w:rFonts w:ascii="Times New Roman" w:hAnsi="Times New Roman" w:cs="Times New Roman"/>
+          <w:b/>
+          <w:sz w:val="28"/>
+          <w:szCs w:val="28"/>
+        </w:rPr>
+        <w:t>(</w:t>
+      </w:r>
+      <w:proofErr w:type="spellStart"/>
+      <w:proofErr w:type="gramEnd"/>
+      <w:r>
+        <w:rPr>
+          <w:rFonts w:ascii="Times New Roman" w:hAnsi="Times New Roman" w:cs="Times New Roman"/>
+          <w:b/>
+          <w:sz w:val="28"/>
+          <w:szCs w:val="28"/>
+          <w:lang w:val="en-US"/>
+        </w:rPr>
+        <w:t>HttpSecurity</w:t>
+      </w:r>
+      <w:proofErr w:type="spellEnd"/>
+      <w:r>
+        <w:rPr>
+          <w:rFonts w:ascii="Times New Roman" w:hAnsi="Times New Roman" w:cs="Times New Roman"/>
+          <w:b/>
+          <w:sz w:val="28"/>
+          <w:szCs w:val="28"/>
+        </w:rPr>
+        <w:t xml:space="preserve">) </w:t>
+      </w:r>
+      <w:r>
+        <w:rPr>
+          <w:rFonts w:ascii="Times New Roman" w:hAnsi="Times New Roman" w:cs="Times New Roman"/>
+          <w:sz w:val="28"/>
+          <w:szCs w:val="28"/>
+        </w:rPr>
+        <w:t xml:space="preserve">определяет какие </w:t>
+      </w:r>
+      <w:r>
+        <w:rPr>
+          <w:rFonts w:ascii="Times New Roman" w:hAnsi="Times New Roman" w:cs="Times New Roman"/>
+          <w:sz w:val="28"/>
+          <w:szCs w:val="28"/>
+          <w:lang w:val="en-US"/>
+        </w:rPr>
+        <w:t>URL</w:t>
+      </w:r>
+      <w:r>
+        <w:rPr>
+          <w:rFonts w:ascii="Times New Roman" w:hAnsi="Times New Roman" w:cs="Times New Roman"/>
+          <w:sz w:val="28"/>
+          <w:szCs w:val="28"/>
+        </w:rPr>
+        <w:t xml:space="preserve"> пути должны быть защищены, а какие нет. </w:t>
+      </w:r>
+    </w:p>
+    <w:p>
+      <w:pPr>
+        <w:rPr>
+          <w:rFonts w:ascii="Times New Roman" w:hAnsi="Times New Roman" w:cs="Times New Roman"/>
+          <w:sz w:val="28"/>
+          <w:szCs w:val="28"/>
+        </w:rPr>
+      </w:pPr>
+      <w:r>
+        <w:rPr>
+          <w:rFonts w:ascii="Times New Roman" w:hAnsi="Times New Roman" w:cs="Times New Roman"/>
+          <w:sz w:val="28"/>
+          <w:szCs w:val="28"/>
+        </w:rPr>
+        <w:t xml:space="preserve">Используя </w:t>
+      </w:r>
+      <w:proofErr w:type="spellStart"/>
+      <w:proofErr w:type="gramStart"/>
+      <w:r>
+        <w:rPr>
+          <w:rFonts w:ascii="Times New Roman" w:hAnsi="Times New Roman" w:cs="Times New Roman"/>
+          <w:b/>
+          <w:sz w:val="28"/>
+          <w:szCs w:val="28"/>
+        </w:rPr>
+        <w:t>AuthenticationManagerBuilde</w:t>
+      </w:r>
+      <w:proofErr w:type="spellEnd"/>
+      <w:r>
+        <w:rPr>
+          <w:rFonts w:ascii="Times New Roman" w:hAnsi="Times New Roman" w:cs="Times New Roman"/>
+          <w:b/>
+          <w:sz w:val="28"/>
+          <w:szCs w:val="28"/>
+          <w:lang w:val="en-US"/>
+        </w:rPr>
+        <w:t>r</w:t>
+      </w:r>
+      <w:proofErr w:type="gramEnd"/>
+      <w:r>
+        <w:rPr>
+          <w:rFonts w:ascii="Times New Roman" w:hAnsi="Times New Roman" w:cs="Times New Roman"/>
+          <w:b/>
+          <w:sz w:val="28"/>
+          <w:szCs w:val="28"/>
+        </w:rPr>
+        <w:t xml:space="preserve"> </w:t>
+      </w:r>
+      <w:r>
+        <w:rPr>
+          <w:rFonts w:ascii="Times New Roman" w:hAnsi="Times New Roman" w:cs="Times New Roman"/>
+          <w:sz w:val="28"/>
+          <w:szCs w:val="28"/>
+        </w:rPr>
+        <w:t>мы указываем тип аутентификации и добавляем юзеров.</w:t>
+      </w:r>
+    </w:p>
+    <w:p>
+      <w:pPr>
+        <w:rPr>
+          <w:rFonts w:ascii="Times New Roman" w:hAnsi="Times New Roman" w:cs="Times New Roman"/>
+          <w:b/>
+          <w:sz w:val="28"/>
+          <w:szCs w:val="28"/>
+        </w:rPr>
+      </w:pPr>
+    </w:p>
+    <w:p>
+      <w:pPr>
+        <w:rPr>
+          <w:rFonts w:ascii="Times New Roman" w:hAnsi="Times New Roman" w:cs="Times New Roman"/>
+          <w:sz w:val="28"/>
+          <w:szCs w:val="28"/>
+        </w:rPr>
+      </w:pPr>
+      <w:proofErr w:type="spellStart"/>
+      <w:r>
+        <w:rPr>
+          <w:rFonts w:ascii="Times New Roman" w:hAnsi="Times New Roman" w:cs="Times New Roman"/>
+          <w:b/>
+          <w:sz w:val="28"/>
+          <w:szCs w:val="28"/>
+          <w:lang w:val="en-US"/>
+        </w:rPr>
+        <w:t>UserDetailsService</w:t>
+      </w:r>
+      <w:proofErr w:type="spellEnd"/>
+      <w:r>
+        <w:rPr>
+          <w:rFonts w:ascii="Times New Roman" w:hAnsi="Times New Roman" w:cs="Times New Roman"/>
+          <w:b/>
+          <w:sz w:val="28"/>
+          <w:szCs w:val="28"/>
+        </w:rPr>
+        <w:t xml:space="preserve"> – </w:t>
+      </w:r>
+      <w:r>
+        <w:rPr>
+          <w:rFonts w:ascii="Times New Roman" w:hAnsi="Times New Roman" w:cs="Times New Roman"/>
+          <w:sz w:val="28"/>
+          <w:szCs w:val="28"/>
+        </w:rPr>
+        <w:t>объект, позволяющий получать пользователя</w:t>
+      </w:r>
+      <w:r>
+        <w:rPr>
+          <w:rFonts w:ascii="Times New Roman" w:hAnsi="Times New Roman" w:cs="Times New Roman"/>
+          <w:sz w:val="28"/>
+          <w:szCs w:val="28"/>
+        </w:rPr>
+        <w:t xml:space="preserve"> (</w:t>
+      </w:r>
+      <w:r>
+        <w:rPr>
+          <w:rFonts w:ascii="Times New Roman" w:hAnsi="Times New Roman" w:cs="Times New Roman"/>
+          <w:sz w:val="28"/>
+          <w:szCs w:val="28"/>
+        </w:rPr>
+        <w:t xml:space="preserve">Объект </w:t>
+      </w:r>
+      <w:proofErr w:type="spellStart"/>
+      <w:r>
+        <w:rPr>
+          <w:rFonts w:ascii="Times New Roman" w:hAnsi="Times New Roman" w:cs="Times New Roman"/>
+          <w:sz w:val="28"/>
+          <w:szCs w:val="28"/>
+          <w:lang w:val="en-US"/>
+        </w:rPr>
+        <w:t>UserDetails</w:t>
+      </w:r>
+      <w:proofErr w:type="spellEnd"/>
+      <w:r>
+        <w:rPr>
+          <w:rFonts w:ascii="Times New Roman" w:hAnsi="Times New Roman" w:cs="Times New Roman"/>
+          <w:sz w:val="28"/>
+          <w:szCs w:val="28"/>
+        </w:rPr>
+        <w:t>)</w:t>
+      </w:r>
+      <w:r>
+        <w:rPr>
+          <w:rFonts w:ascii="Times New Roman" w:hAnsi="Times New Roman" w:cs="Times New Roman"/>
+          <w:sz w:val="28"/>
+          <w:szCs w:val="28"/>
+        </w:rPr>
+        <w:t xml:space="preserve"> по имени.</w:t>
+      </w:r>
+    </w:p>
+    <w:p>
+      <w:pPr>
+        <w:rPr>
+          <w:rFonts w:ascii="Times New Roman" w:hAnsi="Times New Roman" w:cs="Times New Roman"/>
+          <w:sz w:val="28"/>
+          <w:szCs w:val="28"/>
+        </w:rPr>
+      </w:pPr>
+      <w:proofErr w:type="gramStart"/>
+      <w:r>
+        <w:rPr>
+          <w:rFonts w:ascii="Times New Roman" w:hAnsi="Times New Roman" w:cs="Times New Roman"/>
+          <w:sz w:val="28"/>
+          <w:szCs w:val="28"/>
+        </w:rPr>
+        <w:t>Например</w:t>
+      </w:r>
+      <w:proofErr w:type="gramEnd"/>
+      <w:r>
+        <w:rPr>
+          <w:rFonts w:ascii="Times New Roman" w:hAnsi="Times New Roman" w:cs="Times New Roman"/>
+          <w:sz w:val="28"/>
+          <w:szCs w:val="28"/>
+        </w:rPr>
+        <w:t xml:space="preserve"> можно реализовать получение пользователя из БД.</w:t>
+      </w:r>
+    </w:p>
+    <w:p>
+      <w:pPr>
+        <w:rPr>
+          <w:rFonts w:ascii="Times New Roman" w:hAnsi="Times New Roman" w:cs="Times New Roman"/>
+          <w:sz w:val="28"/>
+          <w:szCs w:val="28"/>
+        </w:rPr>
+      </w:pPr>
+      <w:r>
+        <w:rPr>
+          <w:noProof/>
+        </w:rPr>
         <w:lastRenderedPageBreak/>
-        <w:t xml:space="preserve">Метод </w:t>
-      </w:r>
-      <w:proofErr w:type="gramStart"/>
-      <w:r>
-        <w:rPr>
-          <w:rFonts w:ascii="Times New Roman" w:hAnsi="Times New Roman" w:cs="Times New Roman"/>
-          <w:b/>
-          <w:sz w:val="28"/>
-          <w:szCs w:val="28"/>
-          <w:lang w:val="en-US"/>
-        </w:rPr>
-        <w:t>configure</w:t>
-      </w:r>
-      <w:r>
-        <w:rPr>
-          <w:rFonts w:ascii="Times New Roman" w:hAnsi="Times New Roman" w:cs="Times New Roman"/>
-          <w:b/>
-          <w:sz w:val="28"/>
-          <w:szCs w:val="28"/>
-        </w:rPr>
-        <w:t>(</w:t>
-      </w:r>
-      <w:proofErr w:type="spellStart"/>
-      <w:proofErr w:type="gramEnd"/>
-      <w:r>
-        <w:rPr>
-          <w:rFonts w:ascii="Times New Roman" w:hAnsi="Times New Roman" w:cs="Times New Roman"/>
-          <w:b/>
-          <w:sz w:val="28"/>
-          <w:szCs w:val="28"/>
-          <w:lang w:val="en-US"/>
-        </w:rPr>
-        <w:t>HttpSecurity</w:t>
-      </w:r>
-      <w:proofErr w:type="spellEnd"/>
-      <w:r>
-        <w:rPr>
-          <w:rFonts w:ascii="Times New Roman" w:hAnsi="Times New Roman" w:cs="Times New Roman"/>
-          <w:b/>
-          <w:sz w:val="28"/>
-          <w:szCs w:val="28"/>
-        </w:rPr>
-        <w:t xml:space="preserve">) </w:t>
-      </w:r>
-      <w:r>
-        <w:rPr>
-          <w:rFonts w:ascii="Times New Roman" w:hAnsi="Times New Roman" w:cs="Times New Roman"/>
-          <w:sz w:val="28"/>
-          <w:szCs w:val="28"/>
-        </w:rPr>
-        <w:t xml:space="preserve">определяет какие </w:t>
-      </w:r>
-      <w:r>
-        <w:rPr>
-          <w:rFonts w:ascii="Times New Roman" w:hAnsi="Times New Roman" w:cs="Times New Roman"/>
-          <w:sz w:val="28"/>
-          <w:szCs w:val="28"/>
-          <w:lang w:val="en-US"/>
-        </w:rPr>
-        <w:t>URL</w:t>
-      </w:r>
-      <w:r>
-        <w:rPr>
-          <w:rFonts w:ascii="Times New Roman" w:hAnsi="Times New Roman" w:cs="Times New Roman"/>
-          <w:sz w:val="28"/>
-          <w:szCs w:val="28"/>
-        </w:rPr>
-        <w:t xml:space="preserve"> пути должны быть защищены, а какие нет. </w:t>
-      </w:r>
-    </w:p>
-    <w:p>
-      <w:pPr>
-        <w:rPr>
-          <w:rFonts w:ascii="Times New Roman" w:hAnsi="Times New Roman" w:cs="Times New Roman"/>
-          <w:sz w:val="28"/>
-          <w:szCs w:val="28"/>
-        </w:rPr>
-      </w:pPr>
-      <w:r>
-        <w:rPr>
-          <w:rFonts w:ascii="Times New Roman" w:hAnsi="Times New Roman" w:cs="Times New Roman"/>
-          <w:sz w:val="28"/>
-          <w:szCs w:val="28"/>
-        </w:rPr>
-        <w:t xml:space="preserve">Используя </w:t>
-      </w:r>
-      <w:proofErr w:type="spellStart"/>
-      <w:proofErr w:type="gramStart"/>
-      <w:r>
-        <w:rPr>
-          <w:rFonts w:ascii="Times New Roman" w:hAnsi="Times New Roman" w:cs="Times New Roman"/>
-          <w:b/>
-          <w:sz w:val="28"/>
-          <w:szCs w:val="28"/>
-        </w:rPr>
-        <w:t>AuthenticationManagerBuilde</w:t>
-      </w:r>
-      <w:proofErr w:type="spellEnd"/>
-      <w:r>
-        <w:rPr>
-          <w:rFonts w:ascii="Times New Roman" w:hAnsi="Times New Roman" w:cs="Times New Roman"/>
-          <w:b/>
-          <w:sz w:val="28"/>
-          <w:szCs w:val="28"/>
-          <w:lang w:val="en-US"/>
-        </w:rPr>
-        <w:t>r</w:t>
-      </w:r>
-      <w:proofErr w:type="gramEnd"/>
-      <w:r>
-        <w:rPr>
-          <w:rFonts w:ascii="Times New Roman" w:hAnsi="Times New Roman" w:cs="Times New Roman"/>
-          <w:b/>
-          <w:sz w:val="28"/>
-          <w:szCs w:val="28"/>
-        </w:rPr>
-        <w:t xml:space="preserve"> </w:t>
-      </w:r>
-      <w:r>
-        <w:rPr>
-          <w:rFonts w:ascii="Times New Roman" w:hAnsi="Times New Roman" w:cs="Times New Roman"/>
-          <w:sz w:val="28"/>
-          <w:szCs w:val="28"/>
-        </w:rPr>
-        <w:t>мы указываем тип аутентификации и добавляем юзеров.</w:t>
-      </w:r>
-    </w:p>
-    <w:p>
-      <w:pPr>
-        <w:rPr>
-          <w:rFonts w:ascii="Times New Roman" w:hAnsi="Times New Roman" w:cs="Times New Roman"/>
-          <w:b/>
-          <w:sz w:val="28"/>
-          <w:szCs w:val="28"/>
-        </w:rPr>
-      </w:pPr>
-    </w:p>
-    <w:p>
-      <w:pPr>
-        <w:rPr>
-          <w:rFonts w:ascii="Times New Roman" w:hAnsi="Times New Roman" w:cs="Times New Roman"/>
-          <w:sz w:val="28"/>
-          <w:szCs w:val="28"/>
-        </w:rPr>
-      </w:pPr>
-      <w:proofErr w:type="spellStart"/>
-      <w:r>
-        <w:rPr>
-          <w:rFonts w:ascii="Times New Roman" w:hAnsi="Times New Roman" w:cs="Times New Roman"/>
-          <w:b/>
-          <w:sz w:val="28"/>
-          <w:szCs w:val="28"/>
-          <w:lang w:val="en-US"/>
-        </w:rPr>
-        <w:t>UserDetailsService</w:t>
-      </w:r>
-      <w:proofErr w:type="spellEnd"/>
-      <w:r>
-        <w:rPr>
-          <w:rFonts w:ascii="Times New Roman" w:hAnsi="Times New Roman" w:cs="Times New Roman"/>
-          <w:b/>
-          <w:sz w:val="28"/>
-          <w:szCs w:val="28"/>
-        </w:rPr>
-        <w:t xml:space="preserve"> – </w:t>
-      </w:r>
-      <w:r>
-        <w:rPr>
-          <w:rFonts w:ascii="Times New Roman" w:hAnsi="Times New Roman" w:cs="Times New Roman"/>
-          <w:sz w:val="28"/>
-          <w:szCs w:val="28"/>
-        </w:rPr>
-        <w:t>объект, позволяющий получать пользователя</w:t>
-      </w:r>
-      <w:r>
-        <w:rPr>
-          <w:rFonts w:ascii="Times New Roman" w:hAnsi="Times New Roman" w:cs="Times New Roman"/>
-          <w:sz w:val="28"/>
-          <w:szCs w:val="28"/>
-        </w:rPr>
-        <w:t xml:space="preserve"> (</w:t>
-      </w:r>
-      <w:r>
-        <w:rPr>
-          <w:rFonts w:ascii="Times New Roman" w:hAnsi="Times New Roman" w:cs="Times New Roman"/>
-          <w:sz w:val="28"/>
-          <w:szCs w:val="28"/>
-        </w:rPr>
-        <w:t xml:space="preserve">Объект </w:t>
-      </w:r>
-      <w:proofErr w:type="spellStart"/>
-      <w:r>
-        <w:rPr>
-          <w:rFonts w:ascii="Times New Roman" w:hAnsi="Times New Roman" w:cs="Times New Roman"/>
-          <w:sz w:val="28"/>
-          <w:szCs w:val="28"/>
-          <w:lang w:val="en-US"/>
-        </w:rPr>
-        <w:t>UserDetails</w:t>
-      </w:r>
-      <w:proofErr w:type="spellEnd"/>
-      <w:r>
-        <w:rPr>
-          <w:rFonts w:ascii="Times New Roman" w:hAnsi="Times New Roman" w:cs="Times New Roman"/>
-          <w:sz w:val="28"/>
-          <w:szCs w:val="28"/>
-        </w:rPr>
-        <w:t>)</w:t>
-      </w:r>
-      <w:r>
-        <w:rPr>
-          <w:rFonts w:ascii="Times New Roman" w:hAnsi="Times New Roman" w:cs="Times New Roman"/>
-          <w:sz w:val="28"/>
-          <w:szCs w:val="28"/>
-        </w:rPr>
-        <w:t xml:space="preserve"> по имени.</w:t>
-      </w:r>
-    </w:p>
-    <w:p>
-      <w:pPr>
-        <w:rPr>
-          <w:rFonts w:ascii="Times New Roman" w:hAnsi="Times New Roman" w:cs="Times New Roman"/>
-          <w:sz w:val="28"/>
-          <w:szCs w:val="28"/>
-        </w:rPr>
-      </w:pPr>
-      <w:proofErr w:type="gramStart"/>
-      <w:r>
-        <w:rPr>
-          <w:rFonts w:ascii="Times New Roman" w:hAnsi="Times New Roman" w:cs="Times New Roman"/>
-          <w:sz w:val="28"/>
-          <w:szCs w:val="28"/>
-        </w:rPr>
-        <w:t>Например</w:t>
-      </w:r>
-      <w:proofErr w:type="gramEnd"/>
-      <w:r>
-        <w:rPr>
-          <w:rFonts w:ascii="Times New Roman" w:hAnsi="Times New Roman" w:cs="Times New Roman"/>
-          <w:sz w:val="28"/>
-          <w:szCs w:val="28"/>
-        </w:rPr>
-        <w:t xml:space="preserve"> можно реализовать получение пользователя из БД.</w:t>
-      </w:r>
-    </w:p>
-    <w:p>
-      <w:pPr>
-        <w:rPr>
-          <w:rFonts w:ascii="Times New Roman" w:hAnsi="Times New Roman" w:cs="Times New Roman"/>
-          <w:sz w:val="28"/>
-          <w:szCs w:val="28"/>
-        </w:rPr>
-      </w:pPr>
-      <w:r>
-        <w:rPr>
-          <w:noProof/>
-        </w:rPr>
         <w:drawing>
           <wp:inline distT="0" distB="0" distL="0" distR="0" wp14:anchorId="7C8C5D32" wp14:editId="44BA601B">
             <wp:extent cx="5940425" cy="2540000"/>
@@ -2381,16 +2479,7 @@
           <w:sz w:val="28"/>
           <w:szCs w:val="28"/>
         </w:rPr>
-        <w:t xml:space="preserve">если </w:t>
-      </w:r>
-      <w:r>
-        <w:rPr>
-          <w:rFonts w:ascii="Times New Roman" w:hAnsi="Times New Roman" w:cs="Times New Roman"/>
-          <w:sz w:val="28"/>
-          <w:szCs w:val="28"/>
-        </w:rPr>
-        <w:lastRenderedPageBreak/>
-        <w:t xml:space="preserve">удалось идентифицировать сотрудника, либо выбросить исключение </w:t>
+        <w:t xml:space="preserve">если удалось идентифицировать сотрудника, либо выбросить исключение </w:t>
       </w:r>
       <w:proofErr w:type="spellStart"/>
       <w:r>
@@ -2427,7 +2516,15 @@
           <w:szCs w:val="28"/>
           <w:lang w:val="en-US"/>
         </w:rPr>
-        <w:t xml:space="preserve">null </w:t>
+        <w:t>null</w:t>
+      </w:r>
+      <w:r>
+        <w:rPr>
+          <w:rFonts w:ascii="Times New Roman" w:hAnsi="Times New Roman" w:cs="Times New Roman"/>
+          <w:sz w:val="28"/>
+          <w:szCs w:val="28"/>
+        </w:rPr>
+        <w:t xml:space="preserve"> </w:t>
       </w:r>
       <w:r>
         <w:rPr>
@@ -2476,6 +2573,14 @@
         </w:rPr>
         <w:t>объект</w:t>
       </w:r>
+      <w:r>
+        <w:rPr>
+          <w:rFonts w:ascii="Times New Roman" w:hAnsi="Times New Roman" w:cs="Times New Roman"/>
+          <w:sz w:val="28"/>
+          <w:szCs w:val="28"/>
+        </w:rPr>
+        <w:t>, который предоставляет токен для запроса аутентификации или для принципала который прошел аутентификацию. Также содержит список полномочий, к которым получил доступ принципал.</w:t>
+      </w:r>
     </w:p>
     <w:p>
       <w:pPr>
@@ -2521,6 +2626,7 @@
           <w:sz w:val="28"/>
           <w:szCs w:val="28"/>
         </w:rPr>
+        <w:lastRenderedPageBreak/>
         <w:t>В</w:t>
       </w:r>
       <w:r>
@@ -3419,6 +3525,1231 @@
         </w:rPr>
       </w:pPr>
     </w:p>
+    <w:p>
+      <w:pPr>
+        <w:rPr>
+          <w:rFonts w:ascii="Times New Roman" w:hAnsi="Times New Roman" w:cs="Times New Roman"/>
+          <w:b/>
+          <w:sz w:val="28"/>
+          <w:szCs w:val="28"/>
+          <w:lang w:val="en-US"/>
+        </w:rPr>
+      </w:pPr>
+      <w:r>
+        <w:rPr>
+          <w:rFonts w:ascii="Times New Roman" w:hAnsi="Times New Roman" w:cs="Times New Roman"/>
+          <w:b/>
+          <w:sz w:val="28"/>
+          <w:szCs w:val="28"/>
+          <w:lang w:val="en-US"/>
+        </w:rPr>
+        <w:t>Method Security</w:t>
+      </w:r>
+    </w:p>
+    <w:p>
+      <w:pPr>
+        <w:rPr>
+          <w:rFonts w:ascii="Times New Roman" w:hAnsi="Times New Roman" w:cs="Times New Roman"/>
+          <w:b/>
+          <w:sz w:val="28"/>
+          <w:szCs w:val="28"/>
+        </w:rPr>
+      </w:pPr>
+      <w:r>
+        <w:rPr>
+          <w:rFonts w:ascii="Times New Roman" w:hAnsi="Times New Roman" w:cs="Times New Roman"/>
+          <w:sz w:val="28"/>
+          <w:szCs w:val="28"/>
+        </w:rPr>
+        <w:t xml:space="preserve">Можно применять правила доступа к выполнению методов </w:t>
+      </w:r>
+      <w:r>
+        <w:rPr>
+          <w:rFonts w:ascii="Times New Roman" w:hAnsi="Times New Roman" w:cs="Times New Roman"/>
+          <w:sz w:val="28"/>
+          <w:szCs w:val="28"/>
+          <w:lang w:val="en-US"/>
+        </w:rPr>
+        <w:t>Java</w:t>
+      </w:r>
+      <w:r>
+        <w:rPr>
+          <w:rFonts w:ascii="Times New Roman" w:hAnsi="Times New Roman" w:cs="Times New Roman"/>
+          <w:sz w:val="28"/>
+          <w:szCs w:val="28"/>
+        </w:rPr>
+        <w:t xml:space="preserve">. </w:t>
+      </w:r>
+      <w:r>
+        <w:rPr>
+          <w:rFonts w:ascii="Times New Roman" w:hAnsi="Times New Roman" w:cs="Times New Roman"/>
+          <w:sz w:val="28"/>
+          <w:szCs w:val="28"/>
+        </w:rPr>
+        <w:t xml:space="preserve">Чтобы включить ее используется аннотация </w:t>
+      </w:r>
+      <w:r>
+        <w:rPr>
+          <w:rFonts w:ascii="Times New Roman" w:hAnsi="Times New Roman" w:cs="Times New Roman"/>
+          <w:b/>
+          <w:sz w:val="28"/>
+          <w:szCs w:val="28"/>
+        </w:rPr>
+        <w:t>@</w:t>
+      </w:r>
+      <w:proofErr w:type="spellStart"/>
+      <w:proofErr w:type="gramStart"/>
+      <w:r>
+        <w:rPr>
+          <w:rFonts w:ascii="Times New Roman" w:hAnsi="Times New Roman" w:cs="Times New Roman"/>
+          <w:b/>
+          <w:sz w:val="28"/>
+          <w:szCs w:val="28"/>
+        </w:rPr>
+        <w:t>EnableGlobalMethodSecurity</w:t>
+      </w:r>
+      <w:proofErr w:type="spellEnd"/>
+      <w:r>
+        <w:rPr>
+          <w:rFonts w:ascii="Times New Roman" w:hAnsi="Times New Roman" w:cs="Times New Roman"/>
+          <w:b/>
+          <w:sz w:val="28"/>
+          <w:szCs w:val="28"/>
+        </w:rPr>
+        <w:t>(</w:t>
+      </w:r>
+      <w:proofErr w:type="spellStart"/>
+      <w:proofErr w:type="gramEnd"/>
+      <w:r>
+        <w:rPr>
+          <w:rFonts w:ascii="Times New Roman" w:hAnsi="Times New Roman" w:cs="Times New Roman"/>
+          <w:b/>
+          <w:sz w:val="28"/>
+          <w:szCs w:val="28"/>
+        </w:rPr>
+        <w:t>securedEnabled</w:t>
+      </w:r>
+      <w:proofErr w:type="spellEnd"/>
+      <w:r>
+        <w:rPr>
+          <w:rFonts w:ascii="Times New Roman" w:hAnsi="Times New Roman" w:cs="Times New Roman"/>
+          <w:b/>
+          <w:sz w:val="28"/>
+          <w:szCs w:val="28"/>
+        </w:rPr>
+        <w:t xml:space="preserve"> = </w:t>
+      </w:r>
+      <w:proofErr w:type="spellStart"/>
+      <w:r>
+        <w:rPr>
+          <w:rFonts w:ascii="Times New Roman" w:hAnsi="Times New Roman" w:cs="Times New Roman"/>
+          <w:b/>
+          <w:sz w:val="28"/>
+          <w:szCs w:val="28"/>
+        </w:rPr>
+        <w:t>true</w:t>
+      </w:r>
+      <w:proofErr w:type="spellEnd"/>
+      <w:r>
+        <w:rPr>
+          <w:rFonts w:ascii="Times New Roman" w:hAnsi="Times New Roman" w:cs="Times New Roman"/>
+          <w:b/>
+          <w:sz w:val="28"/>
+          <w:szCs w:val="28"/>
+        </w:rPr>
+        <w:t>)</w:t>
+      </w:r>
+    </w:p>
+    <w:p>
+      <w:pPr>
+        <w:rPr>
+          <w:rFonts w:ascii="Times New Roman" w:hAnsi="Times New Roman" w:cs="Times New Roman"/>
+          <w:sz w:val="28"/>
+          <w:szCs w:val="28"/>
+        </w:rPr>
+      </w:pPr>
+      <w:r>
+        <w:rPr>
+          <w:noProof/>
+        </w:rPr>
+        <w:drawing>
+          <wp:inline distT="0" distB="0" distL="0" distR="0" wp14:anchorId="26BF3564" wp14:editId="106FF8AD">
+            <wp:extent cx="4048125" cy="1571625"/>
+            <wp:effectExtent l="0" t="0" r="9525" b="9525"/>
+            <wp:docPr id="8" name="Рисунок 8"/>
+            <wp:cNvGraphicFramePr>
+              <a:graphicFrameLocks xmlns:a="http://schemas.openxmlformats.org/drawingml/2006/main" noChangeAspect="1"/>
+            </wp:cNvGraphicFramePr>
+            <a:graphic xmlns:a="http://schemas.openxmlformats.org/drawingml/2006/main">
+              <a:graphicData uri="http://schemas.openxmlformats.org/drawingml/2006/picture">
+                <pic:pic xmlns:pic="http://schemas.openxmlformats.org/drawingml/2006/picture">
+                  <pic:nvPicPr>
+                    <pic:cNvPr id="1" name=""/>
+                    <pic:cNvPicPr/>
+                  </pic:nvPicPr>
+                  <pic:blipFill>
+                    <a:blip r:embed="rId11"/>
+                    <a:stretch>
+                      <a:fillRect/>
+                    </a:stretch>
+                  </pic:blipFill>
+                  <pic:spPr>
+                    <a:xfrm>
+                      <a:off x="0" y="0"/>
+                      <a:ext cx="4048125" cy="1571625"/>
+                    </a:xfrm>
+                    <a:prstGeom prst="rect">
+                      <a:avLst/>
+                    </a:prstGeom>
+                  </pic:spPr>
+                </pic:pic>
+              </a:graphicData>
+            </a:graphic>
+          </wp:inline>
+        </w:drawing>
+      </w:r>
+    </w:p>
+    <w:p>
+      <w:pPr>
+        <w:rPr>
+          <w:rFonts w:ascii="Times New Roman" w:hAnsi="Times New Roman" w:cs="Times New Roman"/>
+          <w:sz w:val="28"/>
+          <w:szCs w:val="28"/>
+        </w:rPr>
+      </w:pPr>
+      <w:r>
+        <w:rPr>
+          <w:rFonts w:ascii="Times New Roman" w:hAnsi="Times New Roman" w:cs="Times New Roman"/>
+          <w:sz w:val="28"/>
+          <w:szCs w:val="28"/>
+        </w:rPr>
+        <w:t xml:space="preserve">Свойства </w:t>
+      </w:r>
+    </w:p>
+    <w:p>
+      <w:pPr>
+        <w:pStyle w:val="a3"/>
+        <w:numPr>
+          <w:ilvl w:val="0"/>
+          <w:numId w:val="6"/>
+        </w:numPr>
+        <w:rPr>
+          <w:rFonts w:ascii="Times New Roman" w:hAnsi="Times New Roman" w:cs="Times New Roman"/>
+          <w:sz w:val="28"/>
+          <w:szCs w:val="28"/>
+        </w:rPr>
+      </w:pPr>
+      <w:proofErr w:type="spellStart"/>
+      <w:r>
+        <w:rPr>
+          <w:rFonts w:ascii="Times New Roman" w:hAnsi="Times New Roman" w:cs="Times New Roman"/>
+          <w:b/>
+          <w:sz w:val="28"/>
+          <w:szCs w:val="28"/>
+          <w:lang w:val="en-US"/>
+        </w:rPr>
+        <w:lastRenderedPageBreak/>
+        <w:t>prepostEnabled</w:t>
+      </w:r>
+      <w:proofErr w:type="spellEnd"/>
+      <w:r>
+        <w:rPr>
+          <w:rFonts w:ascii="Times New Roman" w:hAnsi="Times New Roman" w:cs="Times New Roman"/>
+          <w:sz w:val="28"/>
+          <w:szCs w:val="28"/>
+        </w:rPr>
+        <w:t xml:space="preserve"> включает аннотации </w:t>
+      </w:r>
+      <w:r>
+        <w:rPr>
+          <w:rFonts w:ascii="Times New Roman" w:hAnsi="Times New Roman" w:cs="Times New Roman"/>
+          <w:b/>
+          <w:sz w:val="28"/>
+          <w:szCs w:val="28"/>
+        </w:rPr>
+        <w:t>@</w:t>
+      </w:r>
+      <w:proofErr w:type="spellStart"/>
+      <w:r>
+        <w:rPr>
+          <w:rFonts w:ascii="Times New Roman" w:hAnsi="Times New Roman" w:cs="Times New Roman"/>
+          <w:b/>
+          <w:sz w:val="28"/>
+          <w:szCs w:val="28"/>
+        </w:rPr>
+        <w:t>PreAuthorize</w:t>
+      </w:r>
+      <w:proofErr w:type="spellEnd"/>
+      <w:r>
+        <w:rPr>
+          <w:rFonts w:ascii="Times New Roman" w:hAnsi="Times New Roman" w:cs="Times New Roman"/>
+          <w:b/>
+          <w:sz w:val="28"/>
+          <w:szCs w:val="28"/>
+        </w:rPr>
+        <w:t xml:space="preserve"> </w:t>
+      </w:r>
+      <w:r>
+        <w:rPr>
+          <w:rFonts w:ascii="Times New Roman" w:hAnsi="Times New Roman" w:cs="Times New Roman"/>
+          <w:sz w:val="28"/>
+          <w:szCs w:val="28"/>
+        </w:rPr>
+        <w:t xml:space="preserve">и </w:t>
+      </w:r>
+      <w:r>
+        <w:rPr>
+          <w:rFonts w:ascii="Times New Roman" w:hAnsi="Times New Roman" w:cs="Times New Roman"/>
+          <w:b/>
+          <w:sz w:val="28"/>
+          <w:szCs w:val="28"/>
+        </w:rPr>
+        <w:t>@</w:t>
+      </w:r>
+      <w:proofErr w:type="spellStart"/>
+      <w:r>
+        <w:rPr>
+          <w:rFonts w:ascii="Times New Roman" w:hAnsi="Times New Roman" w:cs="Times New Roman"/>
+          <w:b/>
+          <w:sz w:val="28"/>
+          <w:szCs w:val="28"/>
+        </w:rPr>
+        <w:t>PostAuthorize</w:t>
+      </w:r>
+      <w:proofErr w:type="spellEnd"/>
+      <w:r>
+        <w:rPr>
+          <w:rFonts w:ascii="Times New Roman" w:hAnsi="Times New Roman" w:cs="Times New Roman"/>
+          <w:sz w:val="28"/>
+          <w:szCs w:val="28"/>
+        </w:rPr>
+        <w:t>.</w:t>
+      </w:r>
+    </w:p>
+    <w:p>
+      <w:pPr>
+        <w:pStyle w:val="a3"/>
+        <w:numPr>
+          <w:ilvl w:val="0"/>
+          <w:numId w:val="6"/>
+        </w:numPr>
+        <w:rPr>
+          <w:rFonts w:ascii="Times New Roman" w:hAnsi="Times New Roman" w:cs="Times New Roman"/>
+          <w:b/>
+          <w:sz w:val="28"/>
+          <w:szCs w:val="28"/>
+        </w:rPr>
+      </w:pPr>
+      <w:proofErr w:type="spellStart"/>
+      <w:r>
+        <w:rPr>
+          <w:rFonts w:ascii="Times New Roman" w:hAnsi="Times New Roman" w:cs="Times New Roman"/>
+          <w:b/>
+          <w:sz w:val="28"/>
+          <w:szCs w:val="28"/>
+          <w:lang w:val="en-US"/>
+        </w:rPr>
+        <w:t>securedEnabled</w:t>
+      </w:r>
+      <w:proofErr w:type="spellEnd"/>
+      <w:r>
+        <w:rPr>
+          <w:rFonts w:ascii="Times New Roman" w:hAnsi="Times New Roman" w:cs="Times New Roman"/>
+          <w:b/>
+          <w:sz w:val="28"/>
+          <w:szCs w:val="28"/>
+          <w:lang w:val="en-US"/>
+        </w:rPr>
+        <w:t xml:space="preserve"> </w:t>
+      </w:r>
+      <w:proofErr w:type="spellStart"/>
+      <w:r>
+        <w:rPr>
+          <w:rFonts w:ascii="Times New Roman" w:hAnsi="Times New Roman" w:cs="Times New Roman"/>
+          <w:sz w:val="28"/>
+          <w:szCs w:val="28"/>
+        </w:rPr>
+        <w:t>включчает</w:t>
+      </w:r>
+      <w:proofErr w:type="spellEnd"/>
+      <w:r>
+        <w:rPr>
+          <w:rFonts w:ascii="Times New Roman" w:hAnsi="Times New Roman" w:cs="Times New Roman"/>
+          <w:sz w:val="28"/>
+          <w:szCs w:val="28"/>
+        </w:rPr>
+        <w:t xml:space="preserve"> аннотацию </w:t>
+      </w:r>
+      <w:r>
+        <w:rPr>
+          <w:rFonts w:ascii="Times New Roman" w:hAnsi="Times New Roman" w:cs="Times New Roman"/>
+          <w:b/>
+          <w:sz w:val="28"/>
+          <w:szCs w:val="28"/>
+          <w:lang w:val="en-US"/>
+        </w:rPr>
+        <w:t>@Secured.</w:t>
+      </w:r>
+    </w:p>
+    <w:p>
+      <w:pPr>
+        <w:pStyle w:val="a3"/>
+        <w:numPr>
+          <w:ilvl w:val="0"/>
+          <w:numId w:val="6"/>
+        </w:numPr>
+        <w:rPr>
+          <w:rFonts w:ascii="Times New Roman" w:hAnsi="Times New Roman" w:cs="Times New Roman"/>
+          <w:b/>
+          <w:sz w:val="28"/>
+          <w:szCs w:val="28"/>
+        </w:rPr>
+      </w:pPr>
+      <w:r>
+        <w:rPr>
+          <w:rFonts w:ascii="Times New Roman" w:hAnsi="Times New Roman" w:cs="Times New Roman"/>
+          <w:b/>
+          <w:sz w:val="28"/>
+          <w:szCs w:val="28"/>
+          <w:lang w:val="en-US"/>
+        </w:rPr>
+        <w:t xml:space="preserve">Jsr250Enabled </w:t>
+      </w:r>
+      <w:r>
+        <w:rPr>
+          <w:rFonts w:ascii="Times New Roman" w:hAnsi="Times New Roman" w:cs="Times New Roman"/>
+          <w:sz w:val="28"/>
+          <w:szCs w:val="28"/>
+        </w:rPr>
+        <w:t xml:space="preserve">включает аннотацию </w:t>
+      </w:r>
+      <w:r>
+        <w:rPr>
+          <w:rFonts w:ascii="Times New Roman" w:hAnsi="Times New Roman" w:cs="Times New Roman"/>
+          <w:b/>
+          <w:sz w:val="28"/>
+          <w:szCs w:val="28"/>
+        </w:rPr>
+        <w:t>@</w:t>
+      </w:r>
+      <w:proofErr w:type="spellStart"/>
+      <w:r>
+        <w:rPr>
+          <w:rFonts w:ascii="Times New Roman" w:hAnsi="Times New Roman" w:cs="Times New Roman"/>
+          <w:b/>
+          <w:sz w:val="28"/>
+          <w:szCs w:val="28"/>
+        </w:rPr>
+        <w:t>RoleAllowed</w:t>
+      </w:r>
+      <w:proofErr w:type="spellEnd"/>
+      <w:r>
+        <w:rPr>
+          <w:rFonts w:ascii="Times New Roman" w:hAnsi="Times New Roman" w:cs="Times New Roman"/>
+          <w:b/>
+          <w:sz w:val="28"/>
+          <w:szCs w:val="28"/>
+        </w:rPr>
+        <w:t>.</w:t>
+      </w:r>
+    </w:p>
+    <w:p>
+      <w:pPr>
+        <w:rPr>
+          <w:rFonts w:ascii="Times New Roman" w:hAnsi="Times New Roman" w:cs="Times New Roman"/>
+          <w:sz w:val="28"/>
+          <w:szCs w:val="28"/>
+        </w:rPr>
+      </w:pPr>
+      <w:r>
+        <w:rPr>
+          <w:rFonts w:ascii="Times New Roman" w:hAnsi="Times New Roman" w:cs="Times New Roman"/>
+          <w:sz w:val="28"/>
+          <w:szCs w:val="28"/>
+        </w:rPr>
+        <w:t xml:space="preserve">Аннотация </w:t>
+      </w:r>
+      <w:r>
+        <w:rPr>
+          <w:rFonts w:ascii="Times New Roman" w:hAnsi="Times New Roman" w:cs="Times New Roman"/>
+          <w:b/>
+          <w:sz w:val="28"/>
+          <w:szCs w:val="28"/>
+        </w:rPr>
+        <w:t>@</w:t>
+      </w:r>
+      <w:r>
+        <w:rPr>
+          <w:rFonts w:ascii="Times New Roman" w:hAnsi="Times New Roman" w:cs="Times New Roman"/>
+          <w:b/>
+          <w:sz w:val="28"/>
+          <w:szCs w:val="28"/>
+          <w:lang w:val="en-US"/>
+        </w:rPr>
+        <w:t>Secured</w:t>
+      </w:r>
+      <w:r>
+        <w:rPr>
+          <w:rFonts w:ascii="Times New Roman" w:hAnsi="Times New Roman" w:cs="Times New Roman"/>
+          <w:b/>
+          <w:sz w:val="28"/>
+          <w:szCs w:val="28"/>
+        </w:rPr>
+        <w:t>(“</w:t>
+      </w:r>
+      <w:r>
+        <w:rPr>
+          <w:rFonts w:ascii="Times New Roman" w:hAnsi="Times New Roman" w:cs="Times New Roman"/>
+          <w:b/>
+          <w:sz w:val="28"/>
+          <w:szCs w:val="28"/>
+          <w:lang w:val="en-US"/>
+        </w:rPr>
+        <w:t>ROLE</w:t>
+      </w:r>
+      <w:r>
+        <w:rPr>
+          <w:rFonts w:ascii="Times New Roman" w:hAnsi="Times New Roman" w:cs="Times New Roman"/>
+          <w:b/>
+          <w:sz w:val="28"/>
+          <w:szCs w:val="28"/>
+        </w:rPr>
+        <w:t>_</w:t>
+      </w:r>
+      <w:r>
+        <w:rPr>
+          <w:rFonts w:ascii="Times New Roman" w:hAnsi="Times New Roman" w:cs="Times New Roman"/>
+          <w:b/>
+          <w:sz w:val="28"/>
+          <w:szCs w:val="28"/>
+          <w:lang w:val="en-US"/>
+        </w:rPr>
+        <w:t>USER</w:t>
+      </w:r>
+      <w:r>
+        <w:rPr>
+          <w:rFonts w:ascii="Times New Roman" w:hAnsi="Times New Roman" w:cs="Times New Roman"/>
+          <w:b/>
+          <w:sz w:val="28"/>
+          <w:szCs w:val="28"/>
+        </w:rPr>
+        <w:t xml:space="preserve">”) </w:t>
+      </w:r>
+      <w:r>
+        <w:rPr>
+          <w:rFonts w:ascii="Times New Roman" w:hAnsi="Times New Roman" w:cs="Times New Roman"/>
+          <w:sz w:val="28"/>
+          <w:szCs w:val="28"/>
+        </w:rPr>
+        <w:t xml:space="preserve">указывает, что данный метод может выполнить только пользователь с ролью </w:t>
+      </w:r>
+      <w:r>
+        <w:rPr>
+          <w:rFonts w:ascii="Times New Roman" w:hAnsi="Times New Roman" w:cs="Times New Roman"/>
+          <w:sz w:val="28"/>
+          <w:szCs w:val="28"/>
+          <w:lang w:val="en-US"/>
+        </w:rPr>
+        <w:t>USER</w:t>
+      </w:r>
+      <w:r>
+        <w:rPr>
+          <w:rFonts w:ascii="Times New Roman" w:hAnsi="Times New Roman" w:cs="Times New Roman"/>
+          <w:sz w:val="28"/>
+          <w:szCs w:val="28"/>
+        </w:rPr>
+        <w:t xml:space="preserve">. </w:t>
+      </w:r>
+      <w:r>
+        <w:rPr>
+          <w:rFonts w:ascii="Times New Roman" w:hAnsi="Times New Roman" w:cs="Times New Roman"/>
+          <w:sz w:val="28"/>
+          <w:szCs w:val="28"/>
+        </w:rPr>
+        <w:t xml:space="preserve">Если доступ к методу запрещен, бросается исключение </w:t>
+      </w:r>
+      <w:proofErr w:type="spellStart"/>
+      <w:r>
+        <w:rPr>
+          <w:rFonts w:ascii="Times New Roman" w:hAnsi="Times New Roman" w:cs="Times New Roman"/>
+          <w:b/>
+          <w:sz w:val="28"/>
+          <w:szCs w:val="28"/>
+        </w:rPr>
+        <w:t>AccessDeniedException</w:t>
+      </w:r>
+      <w:proofErr w:type="spellEnd"/>
+      <w:r>
+        <w:rPr>
+          <w:rFonts w:ascii="Times New Roman" w:hAnsi="Times New Roman" w:cs="Times New Roman"/>
+          <w:b/>
+          <w:sz w:val="28"/>
+          <w:szCs w:val="28"/>
+        </w:rPr>
+        <w:t>.</w:t>
+      </w:r>
+      <w:r>
+        <w:rPr>
+          <w:rFonts w:ascii="Times New Roman" w:hAnsi="Times New Roman" w:cs="Times New Roman"/>
+          <w:b/>
+          <w:sz w:val="28"/>
+          <w:szCs w:val="28"/>
+        </w:rPr>
+        <w:t xml:space="preserve"> </w:t>
+      </w:r>
+      <w:r>
+        <w:rPr>
+          <w:rFonts w:ascii="Times New Roman" w:hAnsi="Times New Roman" w:cs="Times New Roman"/>
+          <w:sz w:val="28"/>
+          <w:szCs w:val="28"/>
+        </w:rPr>
+        <w:t xml:space="preserve">Данная аннотация не поддерживает </w:t>
+      </w:r>
+      <w:proofErr w:type="spellStart"/>
+      <w:r>
+        <w:rPr>
+          <w:rFonts w:ascii="Times New Roman" w:hAnsi="Times New Roman" w:cs="Times New Roman"/>
+          <w:sz w:val="28"/>
+          <w:szCs w:val="28"/>
+          <w:lang w:val="en-US"/>
+        </w:rPr>
+        <w:t>SpEL</w:t>
+      </w:r>
+      <w:proofErr w:type="spellEnd"/>
+      <w:r>
+        <w:rPr>
+          <w:rFonts w:ascii="Times New Roman" w:hAnsi="Times New Roman" w:cs="Times New Roman"/>
+          <w:sz w:val="28"/>
+          <w:szCs w:val="28"/>
+          <w:lang w:val="en-US"/>
+        </w:rPr>
+        <w:t>.</w:t>
+      </w:r>
+    </w:p>
+    <w:p>
+      <w:pPr>
+        <w:rPr>
+          <w:rFonts w:ascii="Times New Roman" w:hAnsi="Times New Roman" w:cs="Times New Roman"/>
+          <w:sz w:val="28"/>
+          <w:szCs w:val="28"/>
+          <w:lang w:val="en-US"/>
+        </w:rPr>
+      </w:pPr>
+      <w:r>
+        <w:rPr>
+          <w:noProof/>
+        </w:rPr>
+        <w:drawing>
+          <wp:inline distT="0" distB="0" distL="0" distR="0" wp14:anchorId="4B85E847" wp14:editId="6B2CD4EA">
+            <wp:extent cx="2867025" cy="1962150"/>
+            <wp:effectExtent l="0" t="0" r="9525" b="0"/>
+            <wp:docPr id="7" name="Рисунок 7"/>
+            <wp:cNvGraphicFramePr>
+              <a:graphicFrameLocks xmlns:a="http://schemas.openxmlformats.org/drawingml/2006/main" noChangeAspect="1"/>
+            </wp:cNvGraphicFramePr>
+            <a:graphic xmlns:a="http://schemas.openxmlformats.org/drawingml/2006/main">
+              <a:graphicData uri="http://schemas.openxmlformats.org/drawingml/2006/picture">
+                <pic:pic xmlns:pic="http://schemas.openxmlformats.org/drawingml/2006/picture">
+                  <pic:nvPicPr>
+                    <pic:cNvPr id="1" name=""/>
+                    <pic:cNvPicPr/>
+                  </pic:nvPicPr>
+                  <pic:blipFill>
+                    <a:blip r:embed="rId12"/>
+                    <a:stretch>
+                      <a:fillRect/>
+                    </a:stretch>
+                  </pic:blipFill>
+                  <pic:spPr>
+                    <a:xfrm>
+                      <a:off x="0" y="0"/>
+                      <a:ext cx="2867025" cy="1962150"/>
+                    </a:xfrm>
+                    <a:prstGeom prst="rect">
+                      <a:avLst/>
+                    </a:prstGeom>
+                  </pic:spPr>
+                </pic:pic>
+              </a:graphicData>
+            </a:graphic>
+          </wp:inline>
+        </w:drawing>
+      </w:r>
+    </w:p>
+    <w:p>
+      <w:pPr>
+        <w:rPr>
+          <w:rFonts w:ascii="Times New Roman" w:hAnsi="Times New Roman" w:cs="Times New Roman"/>
+          <w:sz w:val="28"/>
+          <w:szCs w:val="28"/>
+        </w:rPr>
+      </w:pPr>
+      <w:r>
+        <w:rPr>
+          <w:rFonts w:ascii="Times New Roman" w:hAnsi="Times New Roman" w:cs="Times New Roman"/>
+          <w:sz w:val="28"/>
+          <w:szCs w:val="28"/>
+        </w:rPr>
+        <w:t xml:space="preserve">Аннотация </w:t>
+      </w:r>
+      <w:bookmarkStart w:id="0" w:name="_Hlk136015839"/>
+      <w:r>
+        <w:rPr>
+          <w:rFonts w:ascii="Times New Roman" w:hAnsi="Times New Roman" w:cs="Times New Roman"/>
+          <w:b/>
+          <w:sz w:val="28"/>
+          <w:szCs w:val="28"/>
+        </w:rPr>
+        <w:t>@</w:t>
+      </w:r>
+      <w:proofErr w:type="spellStart"/>
+      <w:r>
+        <w:rPr>
+          <w:rFonts w:ascii="Times New Roman" w:hAnsi="Times New Roman" w:cs="Times New Roman"/>
+          <w:b/>
+          <w:sz w:val="28"/>
+          <w:szCs w:val="28"/>
+          <w:lang w:val="en-US"/>
+        </w:rPr>
+        <w:t>RolesAllowed</w:t>
+      </w:r>
+      <w:bookmarkEnd w:id="0"/>
+      <w:proofErr w:type="spellEnd"/>
+      <w:r>
+        <w:rPr>
+          <w:rFonts w:ascii="Times New Roman" w:hAnsi="Times New Roman" w:cs="Times New Roman"/>
+          <w:b/>
+          <w:sz w:val="28"/>
+          <w:szCs w:val="28"/>
+        </w:rPr>
+        <w:t xml:space="preserve"> </w:t>
+      </w:r>
+      <w:proofErr w:type="gramStart"/>
+      <w:r>
+        <w:rPr>
+          <w:rFonts w:ascii="Times New Roman" w:hAnsi="Times New Roman" w:cs="Times New Roman"/>
+          <w:b/>
+          <w:sz w:val="28"/>
+          <w:szCs w:val="28"/>
+        </w:rPr>
+        <w:t xml:space="preserve">- </w:t>
+      </w:r>
+      <w:r>
+        <w:rPr>
+          <w:rFonts w:ascii="Times New Roman" w:hAnsi="Times New Roman" w:cs="Times New Roman"/>
+          <w:sz w:val="28"/>
+          <w:szCs w:val="28"/>
+        </w:rPr>
+        <w:t>это</w:t>
+      </w:r>
+      <w:proofErr w:type="gramEnd"/>
+      <w:r>
+        <w:rPr>
+          <w:rFonts w:ascii="Times New Roman" w:hAnsi="Times New Roman" w:cs="Times New Roman"/>
+          <w:sz w:val="28"/>
+          <w:szCs w:val="28"/>
+        </w:rPr>
+        <w:t xml:space="preserve"> аннотация JSR-250, эквивалентная аннотации @</w:t>
+      </w:r>
+      <w:proofErr w:type="spellStart"/>
+      <w:r>
+        <w:rPr>
+          <w:rFonts w:ascii="Times New Roman" w:hAnsi="Times New Roman" w:cs="Times New Roman"/>
+          <w:sz w:val="28"/>
+          <w:szCs w:val="28"/>
+        </w:rPr>
+        <w:t>Secured</w:t>
+      </w:r>
+      <w:proofErr w:type="spellEnd"/>
+      <w:r>
+        <w:rPr>
+          <w:rFonts w:ascii="Times New Roman" w:hAnsi="Times New Roman" w:cs="Times New Roman"/>
+          <w:sz w:val="28"/>
+          <w:szCs w:val="28"/>
+        </w:rPr>
+        <w:t>.</w:t>
+      </w:r>
+    </w:p>
+    <w:p>
+      <w:pPr>
+        <w:rPr>
+          <w:rFonts w:ascii="Times New Roman" w:hAnsi="Times New Roman" w:cs="Times New Roman"/>
+          <w:sz w:val="28"/>
+          <w:szCs w:val="28"/>
+        </w:rPr>
+      </w:pPr>
+      <w:r>
+        <w:rPr>
+          <w:rFonts w:ascii="Times New Roman" w:hAnsi="Times New Roman" w:cs="Times New Roman"/>
+          <w:sz w:val="28"/>
+          <w:szCs w:val="28"/>
+        </w:rPr>
+        <w:t xml:space="preserve">Аннотации </w:t>
+      </w:r>
+      <w:r>
+        <w:rPr>
+          <w:rFonts w:ascii="Times New Roman" w:hAnsi="Times New Roman" w:cs="Times New Roman"/>
+          <w:sz w:val="28"/>
+          <w:szCs w:val="28"/>
+        </w:rPr>
+        <w:t>@</w:t>
+      </w:r>
+      <w:proofErr w:type="spellStart"/>
+      <w:r>
+        <w:rPr>
+          <w:rFonts w:ascii="Times New Roman" w:hAnsi="Times New Roman" w:cs="Times New Roman"/>
+          <w:sz w:val="28"/>
+          <w:szCs w:val="28"/>
+        </w:rPr>
+        <w:t>PreAuthorize</w:t>
+      </w:r>
+      <w:proofErr w:type="spellEnd"/>
+      <w:r>
+        <w:rPr>
+          <w:rFonts w:ascii="Times New Roman" w:hAnsi="Times New Roman" w:cs="Times New Roman"/>
+          <w:sz w:val="28"/>
+          <w:szCs w:val="28"/>
+        </w:rPr>
+        <w:t xml:space="preserve"> и @</w:t>
+      </w:r>
+      <w:proofErr w:type="spellStart"/>
+      <w:r>
+        <w:rPr>
+          <w:rFonts w:ascii="Times New Roman" w:hAnsi="Times New Roman" w:cs="Times New Roman"/>
+          <w:sz w:val="28"/>
+          <w:szCs w:val="28"/>
+        </w:rPr>
+        <w:t>PostAuthorize</w:t>
+      </w:r>
+      <w:proofErr w:type="spellEnd"/>
+      <w:r>
+        <w:rPr>
+          <w:rFonts w:ascii="Times New Roman" w:hAnsi="Times New Roman" w:cs="Times New Roman"/>
+          <w:sz w:val="28"/>
+          <w:szCs w:val="28"/>
+        </w:rPr>
+        <w:t xml:space="preserve"> обеспечивают контроль доступа </w:t>
+      </w:r>
+      <w:r>
+        <w:rPr>
+          <w:rFonts w:ascii="Times New Roman" w:hAnsi="Times New Roman" w:cs="Times New Roman"/>
+          <w:b/>
+          <w:sz w:val="28"/>
+          <w:szCs w:val="28"/>
+        </w:rPr>
+        <w:t>на основе выражений</w:t>
+      </w:r>
+      <w:r>
+        <w:rPr>
+          <w:rFonts w:ascii="Times New Roman" w:hAnsi="Times New Roman" w:cs="Times New Roman"/>
+          <w:sz w:val="28"/>
+          <w:szCs w:val="28"/>
+        </w:rPr>
+        <w:t xml:space="preserve">, предикаты могут быть написаны с использованием </w:t>
+      </w:r>
+      <w:proofErr w:type="spellStart"/>
+      <w:r>
+        <w:rPr>
+          <w:rFonts w:ascii="Times New Roman" w:hAnsi="Times New Roman" w:cs="Times New Roman"/>
+          <w:sz w:val="28"/>
+          <w:szCs w:val="28"/>
+          <w:lang w:val="en-US"/>
+        </w:rPr>
+        <w:t>SpEL</w:t>
+      </w:r>
+      <w:proofErr w:type="spellEnd"/>
+      <w:r>
+        <w:rPr>
+          <w:rFonts w:ascii="Times New Roman" w:hAnsi="Times New Roman" w:cs="Times New Roman"/>
+          <w:sz w:val="28"/>
+          <w:szCs w:val="28"/>
+        </w:rPr>
+        <w:t>.</w:t>
+      </w:r>
+    </w:p>
+    <w:p>
+      <w:pPr>
+        <w:rPr>
+          <w:rFonts w:ascii="Times New Roman" w:hAnsi="Times New Roman" w:cs="Times New Roman"/>
+          <w:sz w:val="28"/>
+          <w:szCs w:val="28"/>
+        </w:rPr>
+      </w:pPr>
+      <w:r>
+        <w:rPr>
+          <w:rFonts w:ascii="Times New Roman" w:hAnsi="Times New Roman" w:cs="Times New Roman"/>
+          <w:sz w:val="28"/>
+          <w:szCs w:val="28"/>
+        </w:rPr>
+        <w:t xml:space="preserve">Аннотация </w:t>
+      </w:r>
+      <w:bookmarkStart w:id="1" w:name="_Hlk136015854"/>
+      <w:r>
+        <w:rPr>
+          <w:rFonts w:ascii="Times New Roman" w:hAnsi="Times New Roman" w:cs="Times New Roman"/>
+          <w:b/>
+          <w:sz w:val="28"/>
+          <w:szCs w:val="28"/>
+        </w:rPr>
+        <w:t>@</w:t>
+      </w:r>
+      <w:proofErr w:type="spellStart"/>
+      <w:r>
+        <w:rPr>
+          <w:rFonts w:ascii="Times New Roman" w:hAnsi="Times New Roman" w:cs="Times New Roman"/>
+          <w:b/>
+          <w:sz w:val="28"/>
+          <w:szCs w:val="28"/>
+        </w:rPr>
+        <w:t>PreAuthorize</w:t>
+      </w:r>
+      <w:proofErr w:type="spellEnd"/>
+      <w:r>
+        <w:rPr>
+          <w:rFonts w:ascii="Times New Roman" w:hAnsi="Times New Roman" w:cs="Times New Roman"/>
+          <w:sz w:val="28"/>
+          <w:szCs w:val="28"/>
+        </w:rPr>
+        <w:t xml:space="preserve"> </w:t>
+      </w:r>
+      <w:bookmarkEnd w:id="1"/>
+      <w:r>
+        <w:rPr>
+          <w:rFonts w:ascii="Times New Roman" w:hAnsi="Times New Roman" w:cs="Times New Roman"/>
+          <w:sz w:val="28"/>
+          <w:szCs w:val="28"/>
+        </w:rPr>
+        <w:t xml:space="preserve">проверяет заданное выражение </w:t>
+      </w:r>
+      <w:r>
+        <w:rPr>
+          <w:rFonts w:ascii="Times New Roman" w:hAnsi="Times New Roman" w:cs="Times New Roman"/>
+          <w:b/>
+          <w:sz w:val="28"/>
+          <w:szCs w:val="28"/>
+        </w:rPr>
+        <w:t>перед входом в метод</w:t>
+      </w:r>
+      <w:r>
+        <w:rPr>
+          <w:rFonts w:ascii="Times New Roman" w:hAnsi="Times New Roman" w:cs="Times New Roman"/>
+          <w:sz w:val="28"/>
+          <w:szCs w:val="28"/>
+        </w:rPr>
+        <w:t xml:space="preserve">, тогда как аннотация </w:t>
+      </w:r>
+      <w:r>
+        <w:rPr>
+          <w:rFonts w:ascii="Times New Roman" w:hAnsi="Times New Roman" w:cs="Times New Roman"/>
+          <w:b/>
+          <w:sz w:val="28"/>
+          <w:szCs w:val="28"/>
+        </w:rPr>
+        <w:t>@</w:t>
+      </w:r>
+      <w:proofErr w:type="spellStart"/>
+      <w:r>
+        <w:rPr>
+          <w:rFonts w:ascii="Times New Roman" w:hAnsi="Times New Roman" w:cs="Times New Roman"/>
+          <w:b/>
+          <w:sz w:val="28"/>
+          <w:szCs w:val="28"/>
+        </w:rPr>
+        <w:t>PostAuthorize</w:t>
+      </w:r>
+      <w:proofErr w:type="spellEnd"/>
+      <w:r>
+        <w:rPr>
+          <w:rFonts w:ascii="Times New Roman" w:hAnsi="Times New Roman" w:cs="Times New Roman"/>
+          <w:sz w:val="28"/>
+          <w:szCs w:val="28"/>
+        </w:rPr>
+        <w:t xml:space="preserve"> проверяет его </w:t>
+      </w:r>
+      <w:r>
+        <w:rPr>
+          <w:rFonts w:ascii="Times New Roman" w:hAnsi="Times New Roman" w:cs="Times New Roman"/>
+          <w:b/>
+          <w:sz w:val="28"/>
+          <w:szCs w:val="28"/>
+        </w:rPr>
+        <w:t>после</w:t>
+      </w:r>
+      <w:r>
+        <w:rPr>
+          <w:rFonts w:ascii="Times New Roman" w:hAnsi="Times New Roman" w:cs="Times New Roman"/>
+          <w:sz w:val="28"/>
+          <w:szCs w:val="28"/>
+        </w:rPr>
+        <w:t xml:space="preserve"> выполнения метода и </w:t>
+      </w:r>
+      <w:r>
+        <w:rPr>
+          <w:rFonts w:ascii="Times New Roman" w:hAnsi="Times New Roman" w:cs="Times New Roman"/>
+          <w:b/>
+          <w:sz w:val="28"/>
+          <w:szCs w:val="28"/>
+        </w:rPr>
+        <w:t>может изменить результат</w:t>
+      </w:r>
+      <w:r>
+        <w:rPr>
+          <w:rFonts w:ascii="Times New Roman" w:hAnsi="Times New Roman" w:cs="Times New Roman"/>
+          <w:sz w:val="28"/>
+          <w:szCs w:val="28"/>
+        </w:rPr>
+        <w:t>.</w:t>
+      </w:r>
+    </w:p>
+    <w:p>
+      <w:pPr>
+        <w:rPr>
+          <w:rFonts w:ascii="Times New Roman" w:hAnsi="Times New Roman" w:cs="Times New Roman"/>
+          <w:sz w:val="28"/>
+          <w:szCs w:val="28"/>
+        </w:rPr>
+      </w:pPr>
+      <w:proofErr w:type="gramStart"/>
+      <w:r>
+        <w:rPr>
+          <w:rFonts w:ascii="Times New Roman" w:hAnsi="Times New Roman" w:cs="Times New Roman"/>
+          <w:sz w:val="28"/>
+          <w:szCs w:val="28"/>
+        </w:rPr>
+        <w:t>Например</w:t>
+      </w:r>
+      <w:proofErr w:type="gramEnd"/>
+      <w:r>
+        <w:rPr>
+          <w:rFonts w:ascii="Times New Roman" w:hAnsi="Times New Roman" w:cs="Times New Roman"/>
+          <w:sz w:val="28"/>
+          <w:szCs w:val="28"/>
+        </w:rPr>
+        <w:t xml:space="preserve"> Аннотацию </w:t>
+      </w:r>
+      <w:r>
+        <w:rPr>
+          <w:rFonts w:ascii="Times New Roman" w:hAnsi="Times New Roman" w:cs="Times New Roman"/>
+          <w:sz w:val="28"/>
+          <w:szCs w:val="28"/>
+        </w:rPr>
+        <w:t>@</w:t>
+      </w:r>
+      <w:proofErr w:type="spellStart"/>
+      <w:r>
+        <w:rPr>
+          <w:rFonts w:ascii="Times New Roman" w:hAnsi="Times New Roman" w:cs="Times New Roman"/>
+          <w:sz w:val="28"/>
+          <w:szCs w:val="28"/>
+        </w:rPr>
+        <w:t>RolesAllowed</w:t>
+      </w:r>
+      <w:proofErr w:type="spellEnd"/>
+      <w:r>
+        <w:rPr>
+          <w:rFonts w:ascii="Times New Roman" w:hAnsi="Times New Roman" w:cs="Times New Roman"/>
+          <w:sz w:val="28"/>
+          <w:szCs w:val="28"/>
+        </w:rPr>
+        <w:t xml:space="preserve"> можно переписать с помощью </w:t>
+      </w:r>
+      <w:r>
+        <w:rPr>
+          <w:rFonts w:ascii="Times New Roman" w:hAnsi="Times New Roman" w:cs="Times New Roman"/>
+          <w:sz w:val="28"/>
+          <w:szCs w:val="28"/>
+        </w:rPr>
+        <w:t>@</w:t>
+      </w:r>
+      <w:proofErr w:type="spellStart"/>
+      <w:r>
+        <w:rPr>
+          <w:rFonts w:ascii="Times New Roman" w:hAnsi="Times New Roman" w:cs="Times New Roman"/>
+          <w:sz w:val="28"/>
+          <w:szCs w:val="28"/>
+        </w:rPr>
+        <w:t>PreAuthorize</w:t>
+      </w:r>
+      <w:proofErr w:type="spellEnd"/>
+      <w:r>
+        <w:rPr>
+          <w:rFonts w:ascii="Times New Roman" w:hAnsi="Times New Roman" w:cs="Times New Roman"/>
+          <w:sz w:val="28"/>
+          <w:szCs w:val="28"/>
+        </w:rPr>
+        <w:t xml:space="preserve"> следующим образом:</w:t>
+      </w:r>
+    </w:p>
+    <w:p>
+      <w:pPr>
+        <w:rPr>
+          <w:rFonts w:ascii="Times New Roman" w:hAnsi="Times New Roman" w:cs="Times New Roman"/>
+          <w:sz w:val="28"/>
+          <w:szCs w:val="28"/>
+        </w:rPr>
+      </w:pPr>
+      <w:r>
+        <w:rPr>
+          <w:noProof/>
+        </w:rPr>
+        <w:drawing>
+          <wp:inline distT="0" distB="0" distL="0" distR="0" wp14:anchorId="05982FD7" wp14:editId="3A6FFB5C">
+            <wp:extent cx="5334000" cy="904875"/>
+            <wp:effectExtent l="0" t="0" r="0" b="9525"/>
+            <wp:docPr id="9" name="Рисунок 9"/>
+            <wp:cNvGraphicFramePr>
+              <a:graphicFrameLocks xmlns:a="http://schemas.openxmlformats.org/drawingml/2006/main" noChangeAspect="1"/>
+            </wp:cNvGraphicFramePr>
+            <a:graphic xmlns:a="http://schemas.openxmlformats.org/drawingml/2006/main">
+              <a:graphicData uri="http://schemas.openxmlformats.org/drawingml/2006/picture">
+                <pic:pic xmlns:pic="http://schemas.openxmlformats.org/drawingml/2006/picture">
+                  <pic:nvPicPr>
+                    <pic:cNvPr id="1" name=""/>
+                    <pic:cNvPicPr/>
+                  </pic:nvPicPr>
+                  <pic:blipFill>
+                    <a:blip r:embed="rId13"/>
+                    <a:stretch>
+                      <a:fillRect/>
+                    </a:stretch>
+                  </pic:blipFill>
+                  <pic:spPr>
+                    <a:xfrm>
+                      <a:off x="0" y="0"/>
+                      <a:ext cx="5334000" cy="904875"/>
+                    </a:xfrm>
+                    <a:prstGeom prst="rect">
+                      <a:avLst/>
+                    </a:prstGeom>
+                  </pic:spPr>
+                </pic:pic>
+              </a:graphicData>
+            </a:graphic>
+          </wp:inline>
+        </w:drawing>
+      </w:r>
+    </w:p>
+    <w:p>
+      <w:pPr>
+        <w:rPr>
+          <w:rFonts w:ascii="Times New Roman" w:hAnsi="Times New Roman" w:cs="Times New Roman"/>
+          <w:sz w:val="28"/>
+          <w:szCs w:val="28"/>
+        </w:rPr>
+      </w:pPr>
+      <w:r>
+        <w:rPr>
+          <w:rFonts w:ascii="Times New Roman" w:hAnsi="Times New Roman" w:cs="Times New Roman"/>
+          <w:sz w:val="28"/>
+          <w:szCs w:val="28"/>
+        </w:rPr>
+        <w:t xml:space="preserve">Более того, мы можем </w:t>
+      </w:r>
+      <w:r>
+        <w:rPr>
+          <w:rFonts w:ascii="Times New Roman" w:hAnsi="Times New Roman" w:cs="Times New Roman"/>
+          <w:b/>
+          <w:sz w:val="28"/>
+          <w:szCs w:val="28"/>
+        </w:rPr>
+        <w:t>использовать аргументы метода</w:t>
+      </w:r>
+      <w:r>
+        <w:rPr>
+          <w:rFonts w:ascii="Times New Roman" w:hAnsi="Times New Roman" w:cs="Times New Roman"/>
+          <w:sz w:val="28"/>
+          <w:szCs w:val="28"/>
+        </w:rPr>
+        <w:t xml:space="preserve"> внутри выражения</w:t>
+      </w:r>
+      <w:proofErr w:type="gramStart"/>
+      <w:r>
+        <w:rPr>
+          <w:rFonts w:ascii="Times New Roman" w:hAnsi="Times New Roman" w:cs="Times New Roman"/>
+          <w:sz w:val="28"/>
+          <w:szCs w:val="28"/>
+        </w:rPr>
+        <w:t xml:space="preserve">. </w:t>
+      </w:r>
+      <w:proofErr w:type="gramEnd"/>
+      <w:r>
+        <w:rPr>
+          <w:rFonts w:ascii="Times New Roman" w:hAnsi="Times New Roman" w:cs="Times New Roman"/>
+          <w:sz w:val="28"/>
+          <w:szCs w:val="28"/>
+        </w:rPr>
+        <w:t>Например следующий метод будет вызван если параметр совпадает с именем текущего пользователя</w:t>
+      </w:r>
+      <w:bookmarkStart w:id="2" w:name="_GoBack"/>
+      <w:bookmarkEnd w:id="2"/>
+      <w:r>
+        <w:rPr>
+          <w:rFonts w:ascii="Times New Roman" w:hAnsi="Times New Roman" w:cs="Times New Roman"/>
+          <w:sz w:val="28"/>
+          <w:szCs w:val="28"/>
+        </w:rPr>
+        <w:t>:</w:t>
+      </w:r>
+    </w:p>
+    <w:p>
+      <w:pPr>
+        <w:rPr>
+          <w:rFonts w:ascii="Times New Roman" w:hAnsi="Times New Roman" w:cs="Times New Roman"/>
+          <w:sz w:val="28"/>
+          <w:szCs w:val="28"/>
+        </w:rPr>
+      </w:pPr>
+      <w:r>
+        <w:rPr>
+          <w:noProof/>
+        </w:rPr>
+        <w:lastRenderedPageBreak/>
+        <w:drawing>
+          <wp:inline distT="0" distB="0" distL="0" distR="0" wp14:anchorId="2FC62259" wp14:editId="5F20811B">
+            <wp:extent cx="5429250" cy="885825"/>
+            <wp:effectExtent l="0" t="0" r="0" b="9525"/>
+            <wp:docPr id="10" name="Рисунок 10"/>
+            <wp:cNvGraphicFramePr>
+              <a:graphicFrameLocks xmlns:a="http://schemas.openxmlformats.org/drawingml/2006/main" noChangeAspect="1"/>
+            </wp:cNvGraphicFramePr>
+            <a:graphic xmlns:a="http://schemas.openxmlformats.org/drawingml/2006/main">
+              <a:graphicData uri="http://schemas.openxmlformats.org/drawingml/2006/picture">
+                <pic:pic xmlns:pic="http://schemas.openxmlformats.org/drawingml/2006/picture">
+                  <pic:nvPicPr>
+                    <pic:cNvPr id="1" name=""/>
+                    <pic:cNvPicPr/>
+                  </pic:nvPicPr>
+                  <pic:blipFill>
+                    <a:blip r:embed="rId14"/>
+                    <a:stretch>
+                      <a:fillRect/>
+                    </a:stretch>
+                  </pic:blipFill>
+                  <pic:spPr>
+                    <a:xfrm>
+                      <a:off x="0" y="0"/>
+                      <a:ext cx="5429250" cy="885825"/>
+                    </a:xfrm>
+                    <a:prstGeom prst="rect">
+                      <a:avLst/>
+                    </a:prstGeom>
+                  </pic:spPr>
+                </pic:pic>
+              </a:graphicData>
+            </a:graphic>
+          </wp:inline>
+        </w:drawing>
+      </w:r>
+    </w:p>
+    <w:p>
+      <w:pPr>
+        <w:rPr>
+          <w:rFonts w:ascii="Times New Roman" w:hAnsi="Times New Roman" w:cs="Times New Roman"/>
+          <w:sz w:val="28"/>
+          <w:szCs w:val="28"/>
+        </w:rPr>
+      </w:pPr>
+    </w:p>
     <w:sectPr>
       <w:pgSz w:w="11906" w:h="16838"/>
       <w:pgMar w:top="1134" w:right="850" w:bottom="1134" w:left="1701" w:header="708" w:footer="708" w:gutter="0"/>
@@ -3631,6 +4962,119 @@
     </w:lvl>
   </w:abstractNum>
   <w:abstractNum w:abstractNumId="2" w15:restartNumberingAfterBreak="0">
+    <w:nsid w:val="1E3763E8"/>
+    <w:multiLevelType w:val="hybridMultilevel"/>
+    <w:tmpl w:val="2230DA56"/>
+    <w:lvl w:ilvl="0" w:tplc="04190001">
+      <w:start w:val="1"/>
+      <w:numFmt w:val="bullet"/>
+      <w:lvlText w:val=""/>
+      <w:lvlJc w:val="left"/>
+      <w:pPr>
+        <w:ind w:left="720" w:hanging="360"/>
+      </w:pPr>
+      <w:rPr>
+        <w:rFonts w:ascii="Symbol" w:hAnsi="Symbol" w:hint="default"/>
+      </w:rPr>
+    </w:lvl>
+    <w:lvl w:ilvl="1" w:tplc="04190003" w:tentative="1">
+      <w:start w:val="1"/>
+      <w:numFmt w:val="bullet"/>
+      <w:lvlText w:val="o"/>
+      <w:lvlJc w:val="left"/>
+      <w:pPr>
+        <w:ind w:left="1440" w:hanging="360"/>
+      </w:pPr>
+      <w:rPr>
+        <w:rFonts w:ascii="Courier New" w:hAnsi="Courier New" w:cs="Courier New" w:hint="default"/>
+      </w:rPr>
+    </w:lvl>
+    <w:lvl w:ilvl="2" w:tplc="04190005" w:tentative="1">
+      <w:start w:val="1"/>
+      <w:numFmt w:val="bullet"/>
+      <w:lvlText w:val=""/>
+      <w:lvlJc w:val="left"/>
+      <w:pPr>
+        <w:ind w:left="2160" w:hanging="360"/>
+      </w:pPr>
+      <w:rPr>
+        <w:rFonts w:ascii="Wingdings" w:hAnsi="Wingdings" w:hint="default"/>
+      </w:rPr>
+    </w:lvl>
+    <w:lvl w:ilvl="3" w:tplc="04190001" w:tentative="1">
+      <w:start w:val="1"/>
+      <w:numFmt w:val="bullet"/>
+      <w:lvlText w:val=""/>
+      <w:lvlJc w:val="left"/>
+      <w:pPr>
+        <w:ind w:left="2880" w:hanging="360"/>
+      </w:pPr>
+      <w:rPr>
+        <w:rFonts w:ascii="Symbol" w:hAnsi="Symbol" w:hint="default"/>
+      </w:rPr>
+    </w:lvl>
+    <w:lvl w:ilvl="4" w:tplc="04190003" w:tentative="1">
+      <w:start w:val="1"/>
+      <w:numFmt w:val="bullet"/>
+      <w:lvlText w:val="o"/>
+      <w:lvlJc w:val="left"/>
+      <w:pPr>
+        <w:ind w:left="3600" w:hanging="360"/>
+      </w:pPr>
+      <w:rPr>
+        <w:rFonts w:ascii="Courier New" w:hAnsi="Courier New" w:cs="Courier New" w:hint="default"/>
+      </w:rPr>
+    </w:lvl>
+    <w:lvl w:ilvl="5" w:tplc="04190005" w:tentative="1">
+      <w:start w:val="1"/>
+      <w:numFmt w:val="bullet"/>
+      <w:lvlText w:val=""/>
+      <w:lvlJc w:val="left"/>
+      <w:pPr>
+        <w:ind w:left="4320" w:hanging="360"/>
+      </w:pPr>
+      <w:rPr>
+        <w:rFonts w:ascii="Wingdings" w:hAnsi="Wingdings" w:hint="default"/>
+      </w:rPr>
+    </w:lvl>
+    <w:lvl w:ilvl="6" w:tplc="04190001" w:tentative="1">
+      <w:start w:val="1"/>
+      <w:numFmt w:val="bullet"/>
+      <w:lvlText w:val=""/>
+      <w:lvlJc w:val="left"/>
+      <w:pPr>
+        <w:ind w:left="5040" w:hanging="360"/>
+      </w:pPr>
+      <w:rPr>
+        <w:rFonts w:ascii="Symbol" w:hAnsi="Symbol" w:hint="default"/>
+      </w:rPr>
+    </w:lvl>
+    <w:lvl w:ilvl="7" w:tplc="04190003" w:tentative="1">
+      <w:start w:val="1"/>
+      <w:numFmt w:val="bullet"/>
+      <w:lvlText w:val="o"/>
+      <w:lvlJc w:val="left"/>
+      <w:pPr>
+        <w:ind w:left="5760" w:hanging="360"/>
+      </w:pPr>
+      <w:rPr>
+        <w:rFonts w:ascii="Courier New" w:hAnsi="Courier New" w:cs="Courier New" w:hint="default"/>
+      </w:rPr>
+    </w:lvl>
+    <w:lvl w:ilvl="8" w:tplc="04190005" w:tentative="1">
+      <w:start w:val="1"/>
+      <w:numFmt w:val="bullet"/>
+      <w:lvlText w:val=""/>
+      <w:lvlJc w:val="left"/>
+      <w:pPr>
+        <w:ind w:left="6480" w:hanging="360"/>
+      </w:pPr>
+      <w:rPr>
+        <w:rFonts w:ascii="Wingdings" w:hAnsi="Wingdings" w:hint="default"/>
+      </w:rPr>
+    </w:lvl>
+  </w:abstractNum>
+  <w:abstractNum w:abstractNumId="3" w15:restartNumberingAfterBreak="0">
     <w:nsid w:val="237044AF"/>
     <w:multiLevelType w:val="hybridMultilevel"/>
     <w:tmpl w:val="70608160"/>
@@ -3716,7 +5160,7 @@
       </w:pPr>
     </w:lvl>
   </w:abstractNum>
-  <w:abstractNum w:abstractNumId="3" w15:restartNumberingAfterBreak="0">
+  <w:abstractNum w:abstractNumId="4" w15:restartNumberingAfterBreak="0">
     <w:nsid w:val="4AB11A7B"/>
     <w:multiLevelType w:val="hybridMultilevel"/>
     <w:tmpl w:val="292E5636"/>
@@ -3802,7 +5246,7 @@
       </w:pPr>
     </w:lvl>
   </w:abstractNum>
-  <w:abstractNum w:abstractNumId="4" w15:restartNumberingAfterBreak="0">
+  <w:abstractNum w:abstractNumId="5" w15:restartNumberingAfterBreak="0">
     <w:nsid w:val="5B162C67"/>
     <w:multiLevelType w:val="hybridMultilevel"/>
     <w:tmpl w:val="73C4A702"/>
@@ -3922,12 +5366,15 @@
     <w:abstractNumId w:val="0"/>
   </w:num>
   <w:num w:numId="3">
+    <w:abstractNumId w:val="4"/>
+  </w:num>
+  <w:num w:numId="4">
+    <w:abstractNumId w:val="5"/>
+  </w:num>
+  <w:num w:numId="5">
     <w:abstractNumId w:val="3"/>
   </w:num>
-  <w:num w:numId="4">
-    <w:abstractNumId w:val="4"/>
-  </w:num>
-  <w:num w:numId="5">
+  <w:num w:numId="6">
     <w:abstractNumId w:val="2"/>
   </w:num>
 </w:numbering>
@@ -4717,7 +6164,7 @@
 </file>
 
 <file path=customXml/itemProps1.xml><?xml version="1.0" encoding="utf-8"?>
-<ds:datastoreItem xmlns:ds="http://schemas.openxmlformats.org/officeDocument/2006/customXml" ds:itemID="{47359844-F679-4661-919F-73E4FD28CFA8}">
+<ds:datastoreItem xmlns:ds="http://schemas.openxmlformats.org/officeDocument/2006/customXml" ds:itemID="{79D23E6B-00D6-47D2-BD8E-5A2105283B9B}">
   <ds:schemaRefs>
     <ds:schemaRef ds:uri="http://schemas.openxmlformats.org/officeDocument/2006/bibliography"/>
   </ds:schemaRefs>

</xml_diff>

<commit_message>
added cors into spring security
</commit_message>
<xml_diff>
--- a/graduation/Безопасность приложения, Авторизация и Аутентификация (Spring Security).docx
+++ b/graduation/Безопасность приложения, Авторизация и Аутентификация (Spring Security).docx
@@ -12351,6 +12351,8 @@
         </w:rPr>
         <w:t>аннотация, которая позволяет отфильтровать аргумент-коллекцию перед выполнением метода.</w:t>
       </w:r>
+      <w:bookmarkStart w:id="3" w:name="_GoBack"/>
+      <w:bookmarkEnd w:id="3"/>
     </w:p>
     <w:p>
       <w:pPr>
@@ -14627,6 +14629,7 @@
           <w:color w:val="FBF1C7"/>
           <w:sz w:val="24"/>
           <w:szCs w:val="24"/>
+          <w:lang w:val="en-US"/>
         </w:rPr>
       </w:pPr>
       <w:r>
@@ -14636,61 +14639,870 @@
           <w:color w:val="FB4934"/>
           <w:sz w:val="24"/>
           <w:szCs w:val="24"/>
-        </w:rPr>
-        <w:t>&lt;/</w:t>
+          <w:lang w:val="en-US"/>
+        </w:rPr>
+        <w:t>&lt;/div&gt;</w:t>
+      </w:r>
+    </w:p>
+    <w:p>
+      <w:pPr>
+        <w:rPr>
+          <w:rFonts w:ascii="Times New Roman" w:hAnsi="Times New Roman" w:cs="Times New Roman"/>
+          <w:sz w:val="28"/>
+          <w:szCs w:val="28"/>
+          <w:lang w:val="en-US"/>
+        </w:rPr>
+      </w:pPr>
+    </w:p>
+    <w:p>
+      <w:pPr>
+        <w:rPr>
+          <w:rFonts w:ascii="Times New Roman" w:hAnsi="Times New Roman" w:cs="Times New Roman"/>
+          <w:b/>
+          <w:bCs/>
+          <w:sz w:val="28"/>
+          <w:szCs w:val="28"/>
+          <w:lang w:val="en-US"/>
+        </w:rPr>
+      </w:pPr>
+      <w:r>
+        <w:rPr>
+          <w:rFonts w:ascii="Times New Roman" w:hAnsi="Times New Roman" w:cs="Times New Roman"/>
+          <w:b/>
+          <w:bCs/>
+          <w:sz w:val="28"/>
+          <w:szCs w:val="28"/>
+          <w:lang w:val="en-US"/>
+        </w:rPr>
+        <w:t>CORS</w:t>
+      </w:r>
+    </w:p>
+    <w:p>
+      <w:pPr>
+        <w:rPr>
+          <w:rFonts w:ascii="Times New Roman" w:hAnsi="Times New Roman" w:cs="Times New Roman"/>
+          <w:sz w:val="28"/>
+          <w:szCs w:val="28"/>
+        </w:rPr>
+      </w:pPr>
+      <w:r>
+        <w:rPr>
+          <w:rFonts w:ascii="Times New Roman" w:hAnsi="Times New Roman" w:cs="Times New Roman"/>
+          <w:b/>
+          <w:sz w:val="28"/>
+          <w:szCs w:val="28"/>
+          <w:lang w:val="en-US"/>
+        </w:rPr>
+        <w:t>Cross</w:t>
+      </w:r>
+      <w:r>
+        <w:rPr>
+          <w:rFonts w:ascii="Times New Roman" w:hAnsi="Times New Roman" w:cs="Times New Roman"/>
+          <w:b/>
+          <w:sz w:val="28"/>
+          <w:szCs w:val="28"/>
+        </w:rPr>
+        <w:t>-</w:t>
+      </w:r>
+      <w:r>
+        <w:rPr>
+          <w:rFonts w:ascii="Times New Roman" w:hAnsi="Times New Roman" w:cs="Times New Roman"/>
+          <w:b/>
+          <w:sz w:val="28"/>
+          <w:szCs w:val="28"/>
+          <w:lang w:val="en-US"/>
+        </w:rPr>
+        <w:t>Origin</w:t>
+      </w:r>
+      <w:r>
+        <w:rPr>
+          <w:rFonts w:ascii="Times New Roman" w:hAnsi="Times New Roman" w:cs="Times New Roman"/>
+          <w:b/>
+          <w:sz w:val="28"/>
+          <w:szCs w:val="28"/>
+        </w:rPr>
+        <w:t xml:space="preserve"> </w:t>
+      </w:r>
+      <w:r>
+        <w:rPr>
+          <w:rFonts w:ascii="Times New Roman" w:hAnsi="Times New Roman" w:cs="Times New Roman"/>
+          <w:b/>
+          <w:sz w:val="28"/>
+          <w:szCs w:val="28"/>
+          <w:lang w:val="en-US"/>
+        </w:rPr>
+        <w:t>Resource</w:t>
+      </w:r>
+      <w:r>
+        <w:rPr>
+          <w:rFonts w:ascii="Times New Roman" w:hAnsi="Times New Roman" w:cs="Times New Roman"/>
+          <w:b/>
+          <w:sz w:val="28"/>
+          <w:szCs w:val="28"/>
+        </w:rPr>
+        <w:t xml:space="preserve"> </w:t>
+      </w:r>
+      <w:r>
+        <w:rPr>
+          <w:rFonts w:ascii="Times New Roman" w:hAnsi="Times New Roman" w:cs="Times New Roman"/>
+          <w:b/>
+          <w:sz w:val="28"/>
+          <w:szCs w:val="28"/>
+          <w:lang w:val="en-US"/>
+        </w:rPr>
+        <w:t>Sharing</w:t>
+      </w:r>
+      <w:r>
+        <w:rPr>
+          <w:rFonts w:ascii="Times New Roman" w:hAnsi="Times New Roman" w:cs="Times New Roman"/>
+          <w:b/>
+          <w:sz w:val="28"/>
+          <w:szCs w:val="28"/>
+        </w:rPr>
+        <w:t xml:space="preserve"> – </w:t>
+      </w:r>
+      <w:r>
+        <w:rPr>
+          <w:rFonts w:ascii="Times New Roman" w:hAnsi="Times New Roman" w:cs="Times New Roman"/>
+          <w:sz w:val="28"/>
+          <w:szCs w:val="28"/>
+        </w:rPr>
+        <w:t>или</w:t>
+      </w:r>
+      <w:r>
+        <w:rPr>
+          <w:rFonts w:ascii="Times New Roman" w:hAnsi="Times New Roman" w:cs="Times New Roman"/>
+          <w:sz w:val="28"/>
+          <w:szCs w:val="28"/>
+        </w:rPr>
+        <w:t xml:space="preserve"> </w:t>
+      </w:r>
+      <w:r>
+        <w:rPr>
+          <w:rFonts w:ascii="Times New Roman" w:hAnsi="Times New Roman" w:cs="Times New Roman"/>
+          <w:sz w:val="28"/>
+          <w:szCs w:val="28"/>
+        </w:rPr>
+        <w:t>правило</w:t>
+      </w:r>
+      <w:r>
+        <w:rPr>
+          <w:rFonts w:ascii="Times New Roman" w:hAnsi="Times New Roman" w:cs="Times New Roman"/>
+          <w:sz w:val="28"/>
+          <w:szCs w:val="28"/>
+        </w:rPr>
+        <w:t xml:space="preserve"> </w:t>
+      </w:r>
+      <w:r>
+        <w:rPr>
+          <w:rFonts w:ascii="Times New Roman" w:hAnsi="Times New Roman" w:cs="Times New Roman"/>
+          <w:sz w:val="28"/>
+          <w:szCs w:val="28"/>
+        </w:rPr>
+        <w:t>единого</w:t>
+      </w:r>
+      <w:r>
+        <w:rPr>
+          <w:rFonts w:ascii="Times New Roman" w:hAnsi="Times New Roman" w:cs="Times New Roman"/>
+          <w:sz w:val="28"/>
+          <w:szCs w:val="28"/>
+        </w:rPr>
+        <w:t xml:space="preserve"> </w:t>
+      </w:r>
+      <w:r>
+        <w:rPr>
+          <w:rFonts w:ascii="Times New Roman" w:hAnsi="Times New Roman" w:cs="Times New Roman"/>
+          <w:sz w:val="28"/>
+          <w:szCs w:val="28"/>
+        </w:rPr>
+        <w:t xml:space="preserve">источника. По умолчанию браузер запрещает доступ к ресурсам, которые находятся в другом домене. Это помогает в борьбе с </w:t>
+      </w:r>
+      <w:r>
+        <w:rPr>
+          <w:rFonts w:ascii="Times New Roman" w:hAnsi="Times New Roman" w:cs="Times New Roman"/>
+          <w:b/>
+          <w:sz w:val="28"/>
+          <w:szCs w:val="28"/>
+        </w:rPr>
+        <w:t>фишинговыми ссылками</w:t>
+      </w:r>
+      <w:r>
+        <w:rPr>
+          <w:rFonts w:ascii="Times New Roman" w:hAnsi="Times New Roman" w:cs="Times New Roman"/>
+          <w:sz w:val="28"/>
+          <w:szCs w:val="28"/>
+        </w:rPr>
+        <w:t>.</w:t>
+      </w:r>
+    </w:p>
+    <w:p>
+      <w:pPr>
+        <w:rPr>
+          <w:rFonts w:ascii="Times New Roman" w:hAnsi="Times New Roman" w:cs="Times New Roman"/>
+          <w:sz w:val="28"/>
+          <w:szCs w:val="28"/>
+        </w:rPr>
+      </w:pPr>
+      <w:r>
+        <w:rPr>
+          <w:rFonts w:ascii="Times New Roman" w:hAnsi="Times New Roman" w:cs="Times New Roman"/>
+          <w:sz w:val="28"/>
+          <w:szCs w:val="28"/>
+        </w:rPr>
+        <w:t xml:space="preserve">Допустим вы перешли по ссылке на мошеннический сайт, который с помощью фрейма загружает интерфейс сайта вашего банка и успешно </w:t>
       </w:r>
       <w:proofErr w:type="spellStart"/>
       <w:r>
         <w:rPr>
-          <w:rStyle w:val="nt"/>
-          <w:rFonts w:ascii="var(--bs-font-monospace)" w:hAnsi="var(--bs-font-monospace)"/>
-          <w:color w:val="FB4934"/>
-          <w:sz w:val="24"/>
-          <w:szCs w:val="24"/>
-        </w:rPr>
-        <w:t>div</w:t>
+          <w:rFonts w:ascii="Times New Roman" w:hAnsi="Times New Roman" w:cs="Times New Roman"/>
+          <w:sz w:val="28"/>
+          <w:szCs w:val="28"/>
+        </w:rPr>
+        <w:t>залогинивает</w:t>
       </w:r>
       <w:proofErr w:type="spellEnd"/>
       <w:r>
         <w:rPr>
-          <w:rStyle w:val="nt"/>
-          <w:rFonts w:ascii="var(--bs-font-monospace)" w:hAnsi="var(--bs-font-monospace)"/>
-          <w:color w:val="FB4934"/>
-          <w:sz w:val="24"/>
-          <w:szCs w:val="24"/>
-        </w:rPr>
-        <w:t>&gt;</w:t>
-      </w:r>
-    </w:p>
-    <w:p>
-      <w:pPr>
-        <w:rPr>
-          <w:rFonts w:ascii="Times New Roman" w:hAnsi="Times New Roman" w:cs="Times New Roman"/>
-          <w:sz w:val="28"/>
-          <w:szCs w:val="28"/>
-        </w:rPr>
-      </w:pPr>
-    </w:p>
-    <w:p>
-      <w:pPr>
-        <w:rPr>
-          <w:rFonts w:ascii="Times New Roman" w:hAnsi="Times New Roman" w:cs="Times New Roman"/>
-          <w:b/>
-          <w:bCs/>
-          <w:sz w:val="28"/>
-          <w:szCs w:val="28"/>
-        </w:rPr>
-      </w:pPr>
-      <w:r>
-        <w:rPr>
-          <w:rFonts w:ascii="Times New Roman" w:hAnsi="Times New Roman" w:cs="Times New Roman"/>
-          <w:b/>
-          <w:bCs/>
+          <w:rFonts w:ascii="Times New Roman" w:hAnsi="Times New Roman" w:cs="Times New Roman"/>
+          <w:sz w:val="28"/>
+          <w:szCs w:val="28"/>
+        </w:rPr>
+        <w:t xml:space="preserve"> вас с помощью сохраненных </w:t>
+      </w:r>
+      <w:proofErr w:type="spellStart"/>
+      <w:r>
+        <w:rPr>
+          <w:rFonts w:ascii="Times New Roman" w:hAnsi="Times New Roman" w:cs="Times New Roman"/>
+          <w:sz w:val="28"/>
+          <w:szCs w:val="28"/>
+        </w:rPr>
+        <w:t>куки</w:t>
+      </w:r>
+      <w:proofErr w:type="spellEnd"/>
+      <w:r>
+        <w:rPr>
+          <w:rFonts w:ascii="Times New Roman" w:hAnsi="Times New Roman" w:cs="Times New Roman"/>
+          <w:sz w:val="28"/>
+          <w:szCs w:val="28"/>
+        </w:rPr>
+        <w:t xml:space="preserve">. </w:t>
+      </w:r>
+    </w:p>
+    <w:p>
+      <w:pPr>
+        <w:rPr>
+          <w:rFonts w:ascii="Times New Roman" w:hAnsi="Times New Roman" w:cs="Times New Roman"/>
+          <w:sz w:val="28"/>
+          <w:szCs w:val="28"/>
+        </w:rPr>
+      </w:pPr>
+      <w:r>
+        <w:rPr>
+          <w:rFonts w:ascii="Times New Roman" w:hAnsi="Times New Roman" w:cs="Times New Roman"/>
+          <w:sz w:val="28"/>
+          <w:szCs w:val="28"/>
+        </w:rPr>
+        <w:t xml:space="preserve">Чтобы разрешить доступ к ресурсу в другом домене, клиент передает заголовок </w:t>
+      </w:r>
+      <w:r>
+        <w:rPr>
+          <w:rFonts w:ascii="Times New Roman" w:hAnsi="Times New Roman" w:cs="Times New Roman"/>
+          <w:b/>
+          <w:sz w:val="28"/>
+          <w:szCs w:val="28"/>
+          <w:lang w:val="en-US"/>
+        </w:rPr>
+        <w:t>Origin</w:t>
+      </w:r>
+      <w:r>
+        <w:rPr>
+          <w:rFonts w:ascii="Times New Roman" w:hAnsi="Times New Roman" w:cs="Times New Roman"/>
+          <w:sz w:val="28"/>
+          <w:szCs w:val="28"/>
+        </w:rPr>
+        <w:t xml:space="preserve">, </w:t>
+      </w:r>
+      <w:r>
+        <w:rPr>
+          <w:rFonts w:ascii="Times New Roman" w:hAnsi="Times New Roman" w:cs="Times New Roman"/>
+          <w:sz w:val="28"/>
+          <w:szCs w:val="28"/>
+        </w:rPr>
+        <w:t xml:space="preserve">в котором указывается домен с которого поступил запрос. Чтобы браузер разрешил запрос, сервер должен прислать в ответе заголовок </w:t>
+      </w:r>
+      <w:r>
+        <w:rPr>
+          <w:rFonts w:ascii="Times New Roman" w:hAnsi="Times New Roman" w:cs="Times New Roman"/>
+          <w:b/>
+          <w:sz w:val="28"/>
+          <w:szCs w:val="28"/>
+          <w:lang w:val="en-US"/>
+        </w:rPr>
+        <w:lastRenderedPageBreak/>
+        <w:t>Access</w:t>
+      </w:r>
+      <w:r>
+        <w:rPr>
+          <w:rFonts w:ascii="Times New Roman" w:hAnsi="Times New Roman" w:cs="Times New Roman"/>
+          <w:b/>
+          <w:sz w:val="28"/>
+          <w:szCs w:val="28"/>
+        </w:rPr>
+        <w:t>-</w:t>
+      </w:r>
+      <w:r>
+        <w:rPr>
+          <w:rFonts w:ascii="Times New Roman" w:hAnsi="Times New Roman" w:cs="Times New Roman"/>
+          <w:b/>
+          <w:sz w:val="28"/>
+          <w:szCs w:val="28"/>
+          <w:lang w:val="en-US"/>
+        </w:rPr>
+        <w:t>Control</w:t>
+      </w:r>
+      <w:r>
+        <w:rPr>
+          <w:rFonts w:ascii="Times New Roman" w:hAnsi="Times New Roman" w:cs="Times New Roman"/>
+          <w:b/>
+          <w:sz w:val="28"/>
+          <w:szCs w:val="28"/>
+        </w:rPr>
+        <w:t>-</w:t>
+      </w:r>
+      <w:r>
+        <w:rPr>
+          <w:rFonts w:ascii="Times New Roman" w:hAnsi="Times New Roman" w:cs="Times New Roman"/>
+          <w:b/>
+          <w:sz w:val="28"/>
+          <w:szCs w:val="28"/>
+          <w:lang w:val="en-US"/>
+        </w:rPr>
+        <w:t>Allow</w:t>
+      </w:r>
+      <w:r>
+        <w:rPr>
+          <w:rFonts w:ascii="Times New Roman" w:hAnsi="Times New Roman" w:cs="Times New Roman"/>
+          <w:b/>
+          <w:sz w:val="28"/>
+          <w:szCs w:val="28"/>
+        </w:rPr>
+        <w:t>-</w:t>
+      </w:r>
+      <w:r>
+        <w:rPr>
+          <w:rFonts w:ascii="Times New Roman" w:hAnsi="Times New Roman" w:cs="Times New Roman"/>
+          <w:b/>
+          <w:sz w:val="28"/>
+          <w:szCs w:val="28"/>
+          <w:lang w:val="en-US"/>
+        </w:rPr>
+        <w:t>Origin</w:t>
+      </w:r>
+      <w:r>
+        <w:rPr>
+          <w:rFonts w:ascii="Times New Roman" w:hAnsi="Times New Roman" w:cs="Times New Roman"/>
+          <w:b/>
+          <w:sz w:val="28"/>
+          <w:szCs w:val="28"/>
+        </w:rPr>
+        <w:t xml:space="preserve">. </w:t>
+      </w:r>
+      <w:r>
+        <w:rPr>
+          <w:rFonts w:ascii="Times New Roman" w:hAnsi="Times New Roman" w:cs="Times New Roman"/>
+          <w:sz w:val="28"/>
+          <w:szCs w:val="28"/>
+        </w:rPr>
+        <w:t>Его значение определяет, из каких источников можно получить доступ к ресурсам на сервере</w:t>
+      </w:r>
+      <w:r>
+        <w:rPr>
+          <w:rFonts w:ascii="Times New Roman" w:hAnsi="Times New Roman" w:cs="Times New Roman"/>
+          <w:b/>
+          <w:sz w:val="28"/>
+          <w:szCs w:val="28"/>
+        </w:rPr>
+        <w:t>.</w:t>
+      </w:r>
+      <w:r>
+        <w:rPr>
+          <w:rFonts w:ascii="Times New Roman" w:hAnsi="Times New Roman" w:cs="Times New Roman"/>
+          <w:b/>
+          <w:sz w:val="28"/>
+          <w:szCs w:val="28"/>
+        </w:rPr>
+        <w:t xml:space="preserve"> </w:t>
+      </w:r>
+      <w:r>
+        <w:rPr>
+          <w:rFonts w:ascii="Times New Roman" w:hAnsi="Times New Roman" w:cs="Times New Roman"/>
+          <w:sz w:val="28"/>
+          <w:szCs w:val="28"/>
+        </w:rPr>
+        <w:t xml:space="preserve">Если в этом заголовке есть наш домен, доступ будет разрешен. </w:t>
+      </w:r>
+    </w:p>
+    <w:p>
+      <w:pPr>
+        <w:rPr>
+          <w:rFonts w:ascii="Times New Roman" w:hAnsi="Times New Roman" w:cs="Times New Roman"/>
+          <w:sz w:val="28"/>
+          <w:szCs w:val="28"/>
+        </w:rPr>
+      </w:pPr>
+      <w:r>
+        <w:rPr>
+          <w:rFonts w:ascii="Times New Roman" w:hAnsi="Times New Roman" w:cs="Times New Roman"/>
+          <w:sz w:val="28"/>
+          <w:szCs w:val="28"/>
+        </w:rPr>
+        <w:t>Заголовок</w:t>
+      </w:r>
+      <w:r>
+        <w:rPr>
+          <w:rFonts w:ascii="Times New Roman" w:hAnsi="Times New Roman" w:cs="Times New Roman"/>
+          <w:sz w:val="28"/>
+          <w:szCs w:val="28"/>
+        </w:rPr>
+        <w:t xml:space="preserve"> </w:t>
+      </w:r>
+      <w:r>
+        <w:rPr>
+          <w:rFonts w:ascii="Times New Roman" w:hAnsi="Times New Roman" w:cs="Times New Roman"/>
+          <w:b/>
+          <w:sz w:val="28"/>
+          <w:szCs w:val="28"/>
+          <w:lang w:val="en-US"/>
+        </w:rPr>
+        <w:t>Access</w:t>
+      </w:r>
+      <w:r>
+        <w:rPr>
+          <w:rFonts w:ascii="Times New Roman" w:hAnsi="Times New Roman" w:cs="Times New Roman"/>
+          <w:b/>
+          <w:sz w:val="28"/>
+          <w:szCs w:val="28"/>
+        </w:rPr>
+        <w:t>-</w:t>
+      </w:r>
+      <w:r>
+        <w:rPr>
+          <w:rFonts w:ascii="Times New Roman" w:hAnsi="Times New Roman" w:cs="Times New Roman"/>
+          <w:b/>
+          <w:sz w:val="28"/>
+          <w:szCs w:val="28"/>
+          <w:lang w:val="en-US"/>
+        </w:rPr>
+        <w:t>Control</w:t>
+      </w:r>
+      <w:r>
+        <w:rPr>
+          <w:rFonts w:ascii="Times New Roman" w:hAnsi="Times New Roman" w:cs="Times New Roman"/>
+          <w:b/>
+          <w:sz w:val="28"/>
+          <w:szCs w:val="28"/>
+        </w:rPr>
+        <w:t>-</w:t>
+      </w:r>
+      <w:r>
+        <w:rPr>
+          <w:rFonts w:ascii="Times New Roman" w:hAnsi="Times New Roman" w:cs="Times New Roman"/>
+          <w:b/>
+          <w:sz w:val="28"/>
+          <w:szCs w:val="28"/>
+          <w:lang w:val="en-US"/>
+        </w:rPr>
+        <w:t>Allow</w:t>
+      </w:r>
+      <w:r>
+        <w:rPr>
+          <w:rFonts w:ascii="Times New Roman" w:hAnsi="Times New Roman" w:cs="Times New Roman"/>
+          <w:b/>
+          <w:sz w:val="28"/>
+          <w:szCs w:val="28"/>
+        </w:rPr>
+        <w:t>-</w:t>
+      </w:r>
+      <w:r>
+        <w:rPr>
+          <w:rFonts w:ascii="Times New Roman" w:hAnsi="Times New Roman" w:cs="Times New Roman"/>
+          <w:b/>
+          <w:sz w:val="28"/>
+          <w:szCs w:val="28"/>
+          <w:lang w:val="en-US"/>
+        </w:rPr>
+        <w:t>Methods</w:t>
+      </w:r>
+      <w:r>
+        <w:rPr>
+          <w:rFonts w:ascii="Times New Roman" w:hAnsi="Times New Roman" w:cs="Times New Roman"/>
+          <w:b/>
+          <w:sz w:val="28"/>
+          <w:szCs w:val="28"/>
+        </w:rPr>
+        <w:t xml:space="preserve"> </w:t>
+      </w:r>
+      <w:r>
+        <w:rPr>
+          <w:rFonts w:ascii="Times New Roman" w:hAnsi="Times New Roman" w:cs="Times New Roman"/>
+          <w:sz w:val="28"/>
+          <w:szCs w:val="28"/>
+        </w:rPr>
+        <w:t>указывает</w:t>
+      </w:r>
+      <w:r>
+        <w:rPr>
+          <w:rFonts w:ascii="Times New Roman" w:hAnsi="Times New Roman" w:cs="Times New Roman"/>
+          <w:sz w:val="28"/>
+          <w:szCs w:val="28"/>
+        </w:rPr>
+        <w:t xml:space="preserve"> </w:t>
+      </w:r>
+      <w:r>
+        <w:rPr>
+          <w:rFonts w:ascii="Times New Roman" w:hAnsi="Times New Roman" w:cs="Times New Roman"/>
+          <w:sz w:val="28"/>
+          <w:szCs w:val="28"/>
+        </w:rPr>
+        <w:t>какие</w:t>
+      </w:r>
+      <w:r>
+        <w:rPr>
+          <w:rFonts w:ascii="Times New Roman" w:hAnsi="Times New Roman" w:cs="Times New Roman"/>
+          <w:sz w:val="28"/>
+          <w:szCs w:val="28"/>
+        </w:rPr>
+        <w:t xml:space="preserve"> </w:t>
+      </w:r>
+      <w:r>
+        <w:rPr>
+          <w:rFonts w:ascii="Times New Roman" w:hAnsi="Times New Roman" w:cs="Times New Roman"/>
+          <w:sz w:val="28"/>
+          <w:szCs w:val="28"/>
+        </w:rPr>
+        <w:t xml:space="preserve">методы </w:t>
+      </w:r>
+      <w:proofErr w:type="gramStart"/>
+      <w:r>
+        <w:rPr>
+          <w:rFonts w:ascii="Times New Roman" w:hAnsi="Times New Roman" w:cs="Times New Roman"/>
+          <w:sz w:val="28"/>
+          <w:szCs w:val="28"/>
+          <w:lang w:val="en-US"/>
+        </w:rPr>
+        <w:t>http</w:t>
+      </w:r>
+      <w:r>
+        <w:rPr>
+          <w:rFonts w:ascii="Times New Roman" w:hAnsi="Times New Roman" w:cs="Times New Roman"/>
+          <w:sz w:val="28"/>
+          <w:szCs w:val="28"/>
+        </w:rPr>
+        <w:t xml:space="preserve"> </w:t>
+      </w:r>
+      <w:r>
+        <w:rPr>
+          <w:rFonts w:ascii="Times New Roman" w:hAnsi="Times New Roman" w:cs="Times New Roman"/>
+          <w:sz w:val="28"/>
+          <w:szCs w:val="28"/>
+        </w:rPr>
+        <w:t xml:space="preserve"> разрешены</w:t>
+      </w:r>
+      <w:proofErr w:type="gramEnd"/>
+      <w:r>
+        <w:rPr>
+          <w:rFonts w:ascii="Times New Roman" w:hAnsi="Times New Roman" w:cs="Times New Roman"/>
+          <w:sz w:val="28"/>
+          <w:szCs w:val="28"/>
+        </w:rPr>
+        <w:t xml:space="preserve"> к этому ресурсу.</w:t>
+      </w:r>
+    </w:p>
+    <w:p>
+      <w:pPr>
+        <w:rPr>
+          <w:rFonts w:ascii="Times New Roman" w:hAnsi="Times New Roman" w:cs="Times New Roman"/>
+          <w:sz w:val="28"/>
+          <w:szCs w:val="28"/>
+        </w:rPr>
+      </w:pPr>
+      <w:r>
+        <w:rPr>
+          <w:rFonts w:ascii="Times New Roman" w:hAnsi="Times New Roman" w:cs="Times New Roman"/>
+          <w:sz w:val="28"/>
+          <w:szCs w:val="28"/>
+        </w:rPr>
+        <w:t xml:space="preserve">С </w:t>
+      </w:r>
+      <w:r>
+        <w:rPr>
+          <w:rFonts w:ascii="Times New Roman" w:hAnsi="Times New Roman" w:cs="Times New Roman"/>
+          <w:b/>
+          <w:sz w:val="28"/>
+          <w:szCs w:val="28"/>
+        </w:rPr>
+        <w:t>PUT</w:t>
+      </w:r>
+      <w:r>
+        <w:rPr>
+          <w:rFonts w:ascii="Times New Roman" w:hAnsi="Times New Roman" w:cs="Times New Roman"/>
+          <w:sz w:val="28"/>
+          <w:szCs w:val="28"/>
+        </w:rPr>
+        <w:t xml:space="preserve">, </w:t>
+      </w:r>
+      <w:r>
+        <w:rPr>
+          <w:rFonts w:ascii="Times New Roman" w:hAnsi="Times New Roman" w:cs="Times New Roman"/>
+          <w:b/>
+          <w:sz w:val="28"/>
+          <w:szCs w:val="28"/>
+        </w:rPr>
+        <w:t>PATCH</w:t>
+      </w:r>
+      <w:r>
+        <w:rPr>
+          <w:rFonts w:ascii="Times New Roman" w:hAnsi="Times New Roman" w:cs="Times New Roman"/>
+          <w:sz w:val="28"/>
+          <w:szCs w:val="28"/>
+        </w:rPr>
+        <w:t xml:space="preserve"> и </w:t>
+      </w:r>
+      <w:r>
+        <w:rPr>
+          <w:rFonts w:ascii="Times New Roman" w:hAnsi="Times New Roman" w:cs="Times New Roman"/>
+          <w:b/>
+          <w:sz w:val="28"/>
+          <w:szCs w:val="28"/>
+        </w:rPr>
+        <w:t>DELETE</w:t>
+      </w:r>
+      <w:r>
+        <w:rPr>
+          <w:rFonts w:ascii="Times New Roman" w:hAnsi="Times New Roman" w:cs="Times New Roman"/>
+          <w:sz w:val="28"/>
+          <w:szCs w:val="28"/>
+        </w:rPr>
+        <w:t xml:space="preserve"> CORS работает с </w:t>
+      </w:r>
+      <w:r>
+        <w:rPr>
+          <w:rFonts w:ascii="Times New Roman" w:hAnsi="Times New Roman" w:cs="Times New Roman"/>
+          <w:b/>
+          <w:sz w:val="28"/>
+          <w:szCs w:val="28"/>
+        </w:rPr>
+        <w:t>по-другому</w:t>
+      </w:r>
+      <w:r>
+        <w:rPr>
+          <w:rFonts w:ascii="Times New Roman" w:hAnsi="Times New Roman" w:cs="Times New Roman"/>
+          <w:sz w:val="28"/>
+          <w:szCs w:val="28"/>
+        </w:rPr>
+        <w:t>.</w:t>
+      </w:r>
+      <w:r>
+        <w:rPr>
+          <w:rFonts w:ascii="Times New Roman" w:hAnsi="Times New Roman" w:cs="Times New Roman"/>
+          <w:sz w:val="28"/>
+          <w:szCs w:val="28"/>
+        </w:rPr>
+        <w:t xml:space="preserve"> В этих случаях браузер сначала отправляет предварительный запрос (Обычно </w:t>
+      </w:r>
+      <w:r>
+        <w:rPr>
+          <w:rFonts w:ascii="Times New Roman" w:hAnsi="Times New Roman" w:cs="Times New Roman"/>
+          <w:sz w:val="28"/>
+          <w:szCs w:val="28"/>
+          <w:lang w:val="en-US"/>
+        </w:rPr>
+        <w:t>Options</w:t>
+      </w:r>
+      <w:r>
+        <w:rPr>
+          <w:rFonts w:ascii="Times New Roman" w:hAnsi="Times New Roman" w:cs="Times New Roman"/>
+          <w:sz w:val="28"/>
+          <w:szCs w:val="28"/>
+        </w:rPr>
+        <w:t>)</w:t>
+      </w:r>
+      <w:r>
+        <w:rPr>
+          <w:rFonts w:ascii="Times New Roman" w:hAnsi="Times New Roman" w:cs="Times New Roman"/>
+          <w:sz w:val="28"/>
+          <w:szCs w:val="28"/>
+        </w:rPr>
+        <w:t xml:space="preserve">. </w:t>
+      </w:r>
+      <w:r>
+        <w:rPr>
+          <w:rFonts w:ascii="Times New Roman" w:hAnsi="Times New Roman" w:cs="Times New Roman"/>
+          <w:sz w:val="28"/>
+          <w:szCs w:val="28"/>
+        </w:rPr>
+        <w:t xml:space="preserve">Сервер отправляет пустой ответ с </w:t>
+      </w:r>
+      <w:r>
+        <w:rPr>
+          <w:rFonts w:ascii="Times New Roman" w:hAnsi="Times New Roman" w:cs="Times New Roman"/>
           <w:sz w:val="28"/>
           <w:szCs w:val="28"/>
           <w:lang w:val="en-US"/>
         </w:rPr>
         <w:t>CORS</w:t>
+      </w:r>
+      <w:r>
+        <w:rPr>
+          <w:rFonts w:ascii="Times New Roman" w:hAnsi="Times New Roman" w:cs="Times New Roman"/>
+          <w:sz w:val="28"/>
+          <w:szCs w:val="28"/>
+        </w:rPr>
+        <w:t>-</w:t>
+      </w:r>
+      <w:r>
+        <w:rPr>
+          <w:rFonts w:ascii="Times New Roman" w:hAnsi="Times New Roman" w:cs="Times New Roman"/>
+          <w:sz w:val="28"/>
+          <w:szCs w:val="28"/>
+        </w:rPr>
+        <w:t xml:space="preserve">заголовками, и браузер проверяет, разрешен ли </w:t>
+      </w:r>
+      <w:r>
+        <w:rPr>
+          <w:rFonts w:ascii="Times New Roman" w:hAnsi="Times New Roman" w:cs="Times New Roman"/>
+          <w:sz w:val="28"/>
+          <w:szCs w:val="28"/>
+          <w:lang w:val="en-US"/>
+        </w:rPr>
+        <w:t>HTTP</w:t>
+      </w:r>
+      <w:r>
+        <w:rPr>
+          <w:rFonts w:ascii="Times New Roman" w:hAnsi="Times New Roman" w:cs="Times New Roman"/>
+          <w:sz w:val="28"/>
+          <w:szCs w:val="28"/>
+        </w:rPr>
+        <w:t>-</w:t>
+      </w:r>
+      <w:r>
+        <w:rPr>
+          <w:rFonts w:ascii="Times New Roman" w:hAnsi="Times New Roman" w:cs="Times New Roman"/>
+          <w:sz w:val="28"/>
+          <w:szCs w:val="28"/>
+        </w:rPr>
+        <w:t>запрос.</w:t>
+      </w:r>
+    </w:p>
+    <w:p>
+      <w:pPr>
+        <w:rPr>
+          <w:rFonts w:ascii="Times New Roman" w:hAnsi="Times New Roman" w:cs="Times New Roman"/>
+          <w:sz w:val="28"/>
+          <w:szCs w:val="28"/>
+        </w:rPr>
+      </w:pPr>
+      <w:r>
+        <w:rPr>
+          <w:rFonts w:ascii="Times New Roman" w:hAnsi="Times New Roman" w:cs="Times New Roman"/>
+          <w:b/>
+          <w:sz w:val="28"/>
+          <w:szCs w:val="28"/>
+        </w:rPr>
+        <w:t>Предварительный запрос</w:t>
+      </w:r>
+      <w:r>
+        <w:rPr>
+          <w:rFonts w:ascii="Times New Roman" w:hAnsi="Times New Roman" w:cs="Times New Roman"/>
+          <w:sz w:val="28"/>
+          <w:szCs w:val="28"/>
+        </w:rPr>
+        <w:t xml:space="preserve"> — отличный способ </w:t>
+      </w:r>
+      <w:r>
+        <w:rPr>
+          <w:rFonts w:ascii="Times New Roman" w:hAnsi="Times New Roman" w:cs="Times New Roman"/>
+          <w:b/>
+          <w:sz w:val="28"/>
+          <w:szCs w:val="28"/>
+        </w:rPr>
+        <w:t>уберечь</w:t>
+      </w:r>
+      <w:r>
+        <w:rPr>
+          <w:rFonts w:ascii="Times New Roman" w:hAnsi="Times New Roman" w:cs="Times New Roman"/>
+          <w:sz w:val="28"/>
+          <w:szCs w:val="28"/>
+        </w:rPr>
+        <w:t xml:space="preserve"> нас </w:t>
+      </w:r>
+      <w:r>
+        <w:rPr>
+          <w:rFonts w:ascii="Times New Roman" w:hAnsi="Times New Roman" w:cs="Times New Roman"/>
+          <w:b/>
+          <w:sz w:val="28"/>
+          <w:szCs w:val="28"/>
+        </w:rPr>
+        <w:t>от</w:t>
+      </w:r>
+      <w:r>
+        <w:rPr>
+          <w:rFonts w:ascii="Times New Roman" w:hAnsi="Times New Roman" w:cs="Times New Roman"/>
+          <w:sz w:val="28"/>
+          <w:szCs w:val="28"/>
+        </w:rPr>
+        <w:t xml:space="preserve"> получения доступа или </w:t>
+      </w:r>
+      <w:r>
+        <w:rPr>
+          <w:rFonts w:ascii="Times New Roman" w:hAnsi="Times New Roman" w:cs="Times New Roman"/>
+          <w:b/>
+          <w:sz w:val="28"/>
+          <w:szCs w:val="28"/>
+        </w:rPr>
+        <w:t>изменения ресурсов на серверах</w:t>
+      </w:r>
+      <w:r>
+        <w:rPr>
+          <w:rFonts w:ascii="Times New Roman" w:hAnsi="Times New Roman" w:cs="Times New Roman"/>
+          <w:sz w:val="28"/>
+          <w:szCs w:val="28"/>
+        </w:rPr>
+        <w:t xml:space="preserve">, </w:t>
+      </w:r>
+      <w:r>
+        <w:rPr>
+          <w:rFonts w:ascii="Times New Roman" w:hAnsi="Times New Roman" w:cs="Times New Roman"/>
+          <w:b/>
+          <w:sz w:val="28"/>
+          <w:szCs w:val="28"/>
+        </w:rPr>
+        <w:t>у которых</w:t>
+      </w:r>
+      <w:r>
+        <w:rPr>
+          <w:rFonts w:ascii="Times New Roman" w:hAnsi="Times New Roman" w:cs="Times New Roman"/>
+          <w:sz w:val="28"/>
+          <w:szCs w:val="28"/>
+        </w:rPr>
+        <w:t xml:space="preserve"> (пока что</w:t>
+      </w:r>
+      <w:r>
+        <w:rPr>
+          <w:rFonts w:ascii="Times New Roman" w:hAnsi="Times New Roman" w:cs="Times New Roman"/>
+          <w:b/>
+          <w:sz w:val="28"/>
+          <w:szCs w:val="28"/>
+        </w:rPr>
+        <w:t>) не настроены правила CORS</w:t>
+      </w:r>
+      <w:r>
+        <w:rPr>
+          <w:rFonts w:ascii="Times New Roman" w:hAnsi="Times New Roman" w:cs="Times New Roman"/>
+          <w:sz w:val="28"/>
+          <w:szCs w:val="28"/>
+        </w:rPr>
+        <w:t>. Сервера защищены от потенциально нежелательных запросов из других источников.</w:t>
       </w:r>
     </w:p>
     <w:p>
@@ -15196,7 +16008,6 @@
           <w:sz w:val="28"/>
           <w:szCs w:val="28"/>
         </w:rPr>
-        <w:lastRenderedPageBreak/>
         <w:t>Если сервер www.b.com разрешает получение данных с www.a.com, то в ответе сервера будет присутствовать строка:</w:t>
       </w:r>
     </w:p>
@@ -15756,7 +16567,6 @@
         <w:rPr>
           <w:noProof/>
         </w:rPr>
-        <w:lastRenderedPageBreak/>
         <w:drawing>
           <wp:inline distT="0" distB="0" distL="0" distR="0" wp14:anchorId="0B35BA5A" wp14:editId="273ABAAE">
             <wp:extent cx="5695950" cy="3067050"/>
@@ -16099,6 +16909,7 @@
           <w:sz w:val="28"/>
           <w:szCs w:val="28"/>
         </w:rPr>
+        <w:lastRenderedPageBreak/>
         <w:t>Simple</w:t>
       </w:r>
       <w:proofErr w:type="spellEnd"/>
@@ -16272,17 +17083,7 @@
           <w:szCs w:val="28"/>
           <w:lang w:val="en-US"/>
         </w:rPr>
-        <w:t>Simple Hash-Based</w:t>
-      </w:r>
-      <w:r>
-        <w:rPr>
-          <w:rFonts w:ascii="Times New Roman" w:hAnsi="Times New Roman" w:cs="Times New Roman"/>
-          <w:b/>
-          <w:sz w:val="28"/>
-          <w:szCs w:val="28"/>
-          <w:lang w:val="en-US"/>
-        </w:rPr>
-        <w:t xml:space="preserve"> </w:t>
+        <w:t xml:space="preserve">Simple Hash-Based </w:t>
       </w:r>
       <w:r>
         <w:rPr>
@@ -16508,7 +17309,6 @@
           <w:bCs/>
           <w:sz w:val="28"/>
           <w:szCs w:val="28"/>
-          <w:lang w:val="en-US"/>
         </w:rPr>
       </w:pPr>
       <w:r>
@@ -16604,7 +17404,6 @@
         <w:rPr>
           <w:noProof/>
         </w:rPr>
-        <w:lastRenderedPageBreak/>
         <w:drawing>
           <wp:inline distT="0" distB="0" distL="0" distR="0" wp14:anchorId="122384CD" wp14:editId="69220638">
             <wp:extent cx="5940425" cy="1446530"/>
@@ -16899,6 +17698,7 @@
           <w:bCs/>
           <w:sz w:val="28"/>
           <w:szCs w:val="28"/>
+          <w:lang w:val="en-US"/>
         </w:rPr>
       </w:pPr>
       <w:r>
@@ -16919,8 +17719,19 @@
           <w:bCs/>
           <w:sz w:val="28"/>
           <w:szCs w:val="28"/>
-        </w:rPr>
-        <w:t>-токен</w:t>
+          <w:lang w:val="en-US"/>
+        </w:rPr>
+        <w:t>-</w:t>
+      </w:r>
+      <w:r>
+        <w:rPr>
+          <w:rFonts w:ascii="Times New Roman" w:hAnsi="Times New Roman" w:cs="Times New Roman"/>
+          <w:b/>
+          <w:bCs/>
+          <w:sz w:val="28"/>
+          <w:szCs w:val="28"/>
+        </w:rPr>
+        <w:t>токен</w:t>
       </w:r>
     </w:p>
     <w:p>
@@ -17164,6 +17975,7 @@
           <w:szCs w:val="28"/>
           <w:lang w:val="en-US"/>
         </w:rPr>
+        <w:lastRenderedPageBreak/>
         <w:t>JWT</w:t>
       </w:r>
       <w:r>
@@ -17674,7 +18486,6 @@
         <w:rPr>
           <w:noProof/>
         </w:rPr>
-        <w:lastRenderedPageBreak/>
         <w:drawing>
           <wp:inline distT="0" distB="0" distL="0" distR="0" wp14:anchorId="4F263B62" wp14:editId="08C0F4D9">
             <wp:extent cx="2486025" cy="247650"/>
@@ -17927,6 +18738,7 @@
           <w:sz w:val="28"/>
           <w:szCs w:val="28"/>
         </w:rPr>
+        <w:lastRenderedPageBreak/>
         <w:t>Этот принцип провер</w:t>
       </w:r>
       <w:r>
@@ -18369,7 +19181,6 @@
           <w:sz w:val="28"/>
           <w:szCs w:val="28"/>
         </w:rPr>
-        <w:lastRenderedPageBreak/>
         <w:t>Включить CORS и отключить CSRF</w:t>
       </w:r>
       <w:r>
@@ -18627,6 +19438,7 @@
           <w:sz w:val="28"/>
           <w:szCs w:val="28"/>
         </w:rPr>
+        <w:lastRenderedPageBreak/>
         <w:t>Установить разрешения на конечные точки.</w:t>
       </w:r>
       <w:r>
@@ -18867,7 +19679,6 @@
           <w:sz w:val="28"/>
           <w:szCs w:val="28"/>
         </w:rPr>
-        <w:lastRenderedPageBreak/>
         <w:t>Реализацию фильтра пишем сами</w:t>
       </w:r>
       <w:r>
@@ -18998,25 +19809,7 @@
           <w:sz w:val="28"/>
           <w:szCs w:val="28"/>
         </w:rPr>
-        <w:t xml:space="preserve"> с помощью секретного ключа </w:t>
-      </w:r>
-      <w:r>
-        <w:rPr>
-          <w:rFonts w:ascii="Times New Roman" w:hAnsi="Times New Roman" w:cs="Times New Roman"/>
-          <w:bCs/>
-          <w:sz w:val="28"/>
-          <w:szCs w:val="28"/>
-        </w:rPr>
-        <w:t>заголовок, полезную нагрузку</w:t>
-      </w:r>
-      <w:r>
-        <w:rPr>
-          <w:rFonts w:ascii="Times New Roman" w:hAnsi="Times New Roman" w:cs="Times New Roman"/>
-          <w:bCs/>
-          <w:sz w:val="28"/>
-          <w:szCs w:val="28"/>
-        </w:rPr>
-        <w:t xml:space="preserve"> и проверяем на равенство с подписью. Обычно в этом фильтре мы должны установить аутентификацию через </w:t>
+        <w:t xml:space="preserve"> с помощью секретного ключа заголовок, полезную нагрузку и проверяем на равенство с подписью. Обычно в этом фильтре мы должны установить аутентификацию через </w:t>
       </w:r>
       <w:proofErr w:type="spellStart"/>
       <w:r>
@@ -19209,8 +20002,6 @@
           <w:szCs w:val="28"/>
         </w:rPr>
       </w:pPr>
-      <w:bookmarkStart w:id="3" w:name="_GoBack"/>
-      <w:bookmarkEnd w:id="3"/>
     </w:p>
     <w:sectPr>
       <w:pgSz w:w="11906" w:h="16838"/>
@@ -21811,7 +22602,7 @@
 </file>
 
 <file path=customXml/itemProps1.xml><?xml version="1.0" encoding="utf-8"?>
-<ds:datastoreItem xmlns:ds="http://schemas.openxmlformats.org/officeDocument/2006/customXml" ds:itemID="{2FE15F74-CEBE-4E3A-A7C8-05D00FB134E8}">
+<ds:datastoreItem xmlns:ds="http://schemas.openxmlformats.org/officeDocument/2006/customXml" ds:itemID="{93361EB4-3B6A-428D-B689-2C65DF4D415D}">
   <ds:schemaRefs>
     <ds:schemaRef ds:uri="http://schemas.openxmlformats.org/officeDocument/2006/bibliography"/>
   </ds:schemaRefs>

</xml_diff>